<commit_message>
Completato use case fully dressed CreazioneAnnuncio
</commit_message>
<xml_diff>
--- a/Documentazione/TabelleCockburn/CreazioneAnnuncio.docx
+++ b/Documentazione/TabelleCockburn/CreazioneAnnuncio.docx
@@ -694,7 +694,21 @@
                 <w:sz w:val="24"/>
                 <w:szCs w:val="24"/>
               </w:rPr>
-              <w:t>“Pubblica annuncio”</w:t>
+              <w:t>“</w:t>
+            </w:r>
+            <w:r>
+              <w:rPr>
+                <w:sz w:val="24"/>
+                <w:szCs w:val="24"/>
+              </w:rPr>
+              <w:t>Aggiungi</w:t>
+            </w:r>
+            <w:r>
+              <w:rPr>
+                <w:sz w:val="24"/>
+                <w:szCs w:val="24"/>
+              </w:rPr>
+              <w:t xml:space="preserve"> annuncio”</w:t>
             </w:r>
             <w:r>
               <w:rPr>
@@ -2223,13 +2237,6 @@
                 <w:sz w:val="24"/>
                 <w:szCs w:val="24"/>
               </w:rPr>
-              <w:t xml:space="preserve"> </w:t>
-            </w:r>
-            <w:r>
-              <w:rPr>
-                <w:sz w:val="24"/>
-                <w:szCs w:val="24"/>
-              </w:rPr>
               <w:t xml:space="preserve">Mostra Mockup-creazioneAnnuncio03, </w:t>
             </w:r>
             <w:r>
@@ -4976,53 +4983,6 @@
                 <w:sz w:val="24"/>
                 <w:szCs w:val="24"/>
               </w:rPr>
-              <w:t xml:space="preserve">, e riprende dal passo </w:t>
-            </w:r>
-            <w:r>
-              <w:rPr>
-                <w:i/>
-                <w:iCs/>
-                <w:sz w:val="24"/>
-                <w:szCs w:val="24"/>
-              </w:rPr>
-              <w:t xml:space="preserve">3 </w:t>
-            </w:r>
-            <w:r>
-              <w:rPr>
-                <w:i/>
-                <w:iCs/>
-                <w:sz w:val="24"/>
-                <w:szCs w:val="24"/>
-              </w:rPr>
-              <w:t xml:space="preserve">del </w:t>
-            </w:r>
-            <w:proofErr w:type="spellStart"/>
-            <w:r>
-              <w:rPr>
-                <w:i/>
-                <w:iCs/>
-                <w:sz w:val="24"/>
-                <w:szCs w:val="24"/>
-              </w:rPr>
-              <w:t>main</w:t>
-            </w:r>
-            <w:proofErr w:type="spellEnd"/>
-            <w:r>
-              <w:rPr>
-                <w:i/>
-                <w:iCs/>
-                <w:sz w:val="24"/>
-                <w:szCs w:val="24"/>
-              </w:rPr>
-              <w:t xml:space="preserve"> scenario</w:t>
-            </w:r>
-            <w:r>
-              <w:rPr>
-                <w:i/>
-                <w:iCs/>
-                <w:sz w:val="24"/>
-                <w:szCs w:val="24"/>
-              </w:rPr>
               <w:t>.</w:t>
             </w:r>
           </w:p>
@@ -5051,36 +5011,6 @@
                 <w:szCs w:val="24"/>
               </w:rPr>
             </w:pPr>
-            <w:r>
-              <w:rPr>
-                <w:sz w:val="24"/>
-                <w:szCs w:val="24"/>
-              </w:rPr>
-              <w:t xml:space="preserve">L’agente immobiliare </w:t>
-            </w:r>
-            <w:r>
-              <w:rPr>
-                <w:sz w:val="24"/>
-                <w:szCs w:val="24"/>
-              </w:rPr>
-              <w:t>preme bottone “</w:t>
-            </w:r>
-            <w:proofErr w:type="spellStart"/>
-            <w:r>
-              <w:rPr>
-                <w:sz w:val="24"/>
-                <w:szCs w:val="24"/>
-              </w:rPr>
-              <w:t>Previous</w:t>
-            </w:r>
-            <w:proofErr w:type="spellEnd"/>
-            <w:r>
-              <w:rPr>
-                <w:sz w:val="24"/>
-                <w:szCs w:val="24"/>
-              </w:rPr>
-              <w:t>” in Mockup-creazioneAnnuncio05 oppure in Mockup-creazioneAnnuncioNext05.</w:t>
-            </w:r>
           </w:p>
         </w:tc>
         <w:tc>
@@ -5110,71 +5040,6 @@
                 <w:szCs w:val="24"/>
               </w:rPr>
             </w:pPr>
-            <w:r>
-              <w:rPr>
-                <w:i/>
-                <w:iCs/>
-                <w:sz w:val="24"/>
-                <w:szCs w:val="24"/>
-              </w:rPr>
-              <w:t xml:space="preserve">In </w:t>
-            </w:r>
-            <w:r>
-              <w:rPr>
-                <w:i/>
-                <w:iCs/>
-                <w:sz w:val="24"/>
-                <w:szCs w:val="24"/>
-              </w:rPr>
-              <w:t>qualsiasi</w:t>
-            </w:r>
-            <w:r>
-              <w:rPr>
-                <w:i/>
-                <w:iCs/>
-                <w:sz w:val="24"/>
-                <w:szCs w:val="24"/>
-              </w:rPr>
-              <w:t xml:space="preserve"> passo compreso tra </w:t>
-            </w:r>
-            <w:r>
-              <w:rPr>
-                <w:i/>
-                <w:iCs/>
-                <w:sz w:val="24"/>
-                <w:szCs w:val="24"/>
-              </w:rPr>
-              <w:t xml:space="preserve">16 e 21 (inclusi) del </w:t>
-            </w:r>
-            <w:proofErr w:type="spellStart"/>
-            <w:r>
-              <w:rPr>
-                <w:i/>
-                <w:iCs/>
-                <w:sz w:val="24"/>
-                <w:szCs w:val="24"/>
-              </w:rPr>
-              <w:t>main</w:t>
-            </w:r>
-            <w:proofErr w:type="spellEnd"/>
-            <w:r>
-              <w:rPr>
-                <w:i/>
-                <w:iCs/>
-                <w:sz w:val="24"/>
-                <w:szCs w:val="24"/>
-              </w:rPr>
-              <w:t xml:space="preserve"> scenario</w:t>
-            </w:r>
-            <w:r>
-              <w:rPr>
-                <w:i/>
-                <w:iCs/>
-                <w:sz w:val="24"/>
-                <w:szCs w:val="24"/>
-              </w:rPr>
-              <w:t>.</w:t>
-            </w:r>
           </w:p>
         </w:tc>
         <w:tc>
@@ -5207,23 +5072,28 @@
                 <w:sz w:val="24"/>
                 <w:szCs w:val="24"/>
               </w:rPr>
-              <w:t>Preme bottone “</w:t>
-            </w:r>
-            <w:proofErr w:type="spellStart"/>
-            <w:r>
-              <w:rPr>
-                <w:sz w:val="24"/>
-                <w:szCs w:val="24"/>
-              </w:rPr>
-              <w:t>Previous</w:t>
-            </w:r>
-            <w:proofErr w:type="spellEnd"/>
-            <w:r>
-              <w:rPr>
-                <w:sz w:val="24"/>
-                <w:szCs w:val="24"/>
-              </w:rPr>
-              <w:t>”</w:t>
+              <w:t xml:space="preserve">Modifica </w:t>
+            </w:r>
+            <w:r>
+              <w:rPr>
+                <w:sz w:val="24"/>
+                <w:szCs w:val="24"/>
+              </w:rPr>
+              <w:t>il prezzo o la descrizione, oppure carica divers</w:t>
+            </w:r>
+            <w:r>
+              <w:rPr>
+                <w:sz w:val="24"/>
+                <w:szCs w:val="24"/>
+              </w:rPr>
+              <w:t xml:space="preserve">e </w:t>
+            </w:r>
+            <w:r>
+              <w:rPr>
+                <w:sz w:val="24"/>
+                <w:szCs w:val="24"/>
+              </w:rPr>
+              <w:t>fotografie</w:t>
             </w:r>
             <w:r>
               <w:rPr>
@@ -5343,6 +5213,20 @@
                 <w:szCs w:val="24"/>
               </w:rPr>
             </w:pPr>
+            <w:r>
+              <w:rPr>
+                <w:sz w:val="24"/>
+                <w:szCs w:val="24"/>
+              </w:rPr>
+              <w:t xml:space="preserve">Preme bottone “Next” </w:t>
+            </w:r>
+            <w:r>
+              <w:rPr>
+                <w:sz w:val="24"/>
+                <w:szCs w:val="24"/>
+              </w:rPr>
+              <w:t>su Mockup-creazioneAnnuncioNext01</w:t>
+            </w:r>
           </w:p>
         </w:tc>
         <w:tc>
@@ -5372,80 +5256,6 @@
                 <w:szCs w:val="24"/>
               </w:rPr>
             </w:pPr>
-            <w:r>
-              <w:rPr>
-                <w:i/>
-                <w:iCs/>
-                <w:sz w:val="24"/>
-                <w:szCs w:val="24"/>
-              </w:rPr>
-              <w:t>Mostra Mockup-creazioneAnnuncioNext04</w:t>
-            </w:r>
-            <w:r>
-              <w:rPr>
-                <w:i/>
-                <w:iCs/>
-                <w:sz w:val="24"/>
-                <w:szCs w:val="24"/>
-              </w:rPr>
-              <w:t>, con l’indirizzo precedentemente inserit</w:t>
-            </w:r>
-            <w:r>
-              <w:rPr>
-                <w:i/>
-                <w:iCs/>
-                <w:sz w:val="24"/>
-                <w:szCs w:val="24"/>
-              </w:rPr>
-              <w:t xml:space="preserve">o, e riprende dal passo </w:t>
-            </w:r>
-            <w:r>
-              <w:rPr>
-                <w:i/>
-                <w:iCs/>
-                <w:sz w:val="24"/>
-                <w:szCs w:val="24"/>
-              </w:rPr>
-              <w:t xml:space="preserve">10 </w:t>
-            </w:r>
-            <w:r>
-              <w:rPr>
-                <w:i/>
-                <w:iCs/>
-                <w:sz w:val="24"/>
-                <w:szCs w:val="24"/>
-              </w:rPr>
-              <w:t xml:space="preserve">del </w:t>
-            </w:r>
-            <w:proofErr w:type="spellStart"/>
-            <w:r>
-              <w:rPr>
-                <w:i/>
-                <w:iCs/>
-                <w:sz w:val="24"/>
-                <w:szCs w:val="24"/>
-              </w:rPr>
-              <w:t>main</w:t>
-            </w:r>
-            <w:proofErr w:type="spellEnd"/>
-            <w:r>
-              <w:rPr>
-                <w:i/>
-                <w:iCs/>
-                <w:sz w:val="24"/>
-                <w:szCs w:val="24"/>
-              </w:rPr>
-              <w:t xml:space="preserve"> scenario</w:t>
-            </w:r>
-            <w:r>
-              <w:rPr>
-                <w:i/>
-                <w:iCs/>
-                <w:sz w:val="24"/>
-                <w:szCs w:val="24"/>
-              </w:rPr>
-              <w:t>.</w:t>
-            </w:r>
           </w:p>
         </w:tc>
       </w:tr>
@@ -5472,190 +5282,158 @@
                 <w:szCs w:val="24"/>
               </w:rPr>
             </w:pPr>
-            <w:r>
-              <w:rPr>
-                <w:sz w:val="24"/>
-                <w:szCs w:val="24"/>
-              </w:rPr>
-              <w:t>L’agente immobiliare preme bottone “</w:t>
+          </w:p>
+        </w:tc>
+        <w:tc>
+          <w:tcPr>
+            <w:tcW w:w="1322" w:type="dxa"/>
+            <w:tcBorders>
+              <w:top w:val="single" w:sz="8" w:space="0" w:color="000000"/>
+              <w:left w:val="single" w:sz="8" w:space="0" w:color="000000"/>
+              <w:bottom w:val="single" w:sz="8" w:space="0" w:color="000000"/>
+              <w:right w:val="single" w:sz="8" w:space="0" w:color="000000"/>
+            </w:tcBorders>
+            <w:shd w:val="clear" w:color="auto" w:fill="auto"/>
+            <w:tcMar>
+              <w:top w:w="72" w:type="dxa"/>
+              <w:left w:w="144" w:type="dxa"/>
+              <w:bottom w:w="72" w:type="dxa"/>
+              <w:right w:w="144" w:type="dxa"/>
+            </w:tcMar>
+          </w:tcPr>
+          <w:p>
+            <w:pPr>
+              <w:spacing w:after="0" w:line="240" w:lineRule="auto"/>
+              <w:rPr>
+                <w:i/>
+                <w:iCs/>
+                <w:sz w:val="24"/>
+                <w:szCs w:val="24"/>
+              </w:rPr>
+            </w:pPr>
+          </w:p>
+        </w:tc>
+        <w:tc>
+          <w:tcPr>
+            <w:tcW w:w="3264" w:type="dxa"/>
+            <w:tcBorders>
+              <w:top w:val="single" w:sz="8" w:space="0" w:color="000000"/>
+              <w:left w:val="single" w:sz="8" w:space="0" w:color="000000"/>
+              <w:bottom w:val="single" w:sz="8" w:space="0" w:color="000000"/>
+              <w:right w:val="single" w:sz="8" w:space="0" w:color="000000"/>
+            </w:tcBorders>
+            <w:shd w:val="clear" w:color="auto" w:fill="auto"/>
+            <w:tcMar>
+              <w:top w:w="72" w:type="dxa"/>
+              <w:left w:w="144" w:type="dxa"/>
+              <w:bottom w:w="72" w:type="dxa"/>
+              <w:right w:w="144" w:type="dxa"/>
+            </w:tcMar>
+          </w:tcPr>
+          <w:p>
+            <w:pPr>
+              <w:spacing w:after="0" w:line="240" w:lineRule="auto"/>
+              <w:rPr>
+                <w:sz w:val="24"/>
+                <w:szCs w:val="24"/>
+              </w:rPr>
+            </w:pPr>
+          </w:p>
+        </w:tc>
+        <w:tc>
+          <w:tcPr>
+            <w:tcW w:w="2918" w:type="dxa"/>
+            <w:tcBorders>
+              <w:top w:val="single" w:sz="8" w:space="0" w:color="000000"/>
+              <w:left w:val="single" w:sz="8" w:space="0" w:color="000000"/>
+              <w:bottom w:val="single" w:sz="8" w:space="0" w:color="000000"/>
+              <w:right w:val="single" w:sz="8" w:space="0" w:color="000000"/>
+            </w:tcBorders>
+            <w:shd w:val="clear" w:color="auto" w:fill="auto"/>
+            <w:tcMar>
+              <w:top w:w="72" w:type="dxa"/>
+              <w:left w:w="144" w:type="dxa"/>
+              <w:bottom w:w="72" w:type="dxa"/>
+              <w:right w:w="144" w:type="dxa"/>
+            </w:tcMar>
+          </w:tcPr>
+          <w:p>
+            <w:pPr>
+              <w:spacing w:after="0" w:line="240" w:lineRule="auto"/>
+              <w:rPr>
+                <w:i/>
+                <w:iCs/>
+                <w:sz w:val="24"/>
+                <w:szCs w:val="24"/>
+              </w:rPr>
+            </w:pPr>
+            <w:r>
+              <w:rPr>
+                <w:i/>
+                <w:iCs/>
+                <w:sz w:val="24"/>
+                <w:szCs w:val="24"/>
+              </w:rPr>
+              <w:t>Riprende dal passo</w:t>
+            </w:r>
+            <w:r>
+              <w:rPr>
+                <w:i/>
+                <w:iCs/>
+                <w:sz w:val="24"/>
+                <w:szCs w:val="24"/>
+              </w:rPr>
+              <w:t xml:space="preserve"> </w:t>
+            </w:r>
+            <w:proofErr w:type="gramStart"/>
+            <w:r>
+              <w:rPr>
+                <w:i/>
+                <w:iCs/>
+                <w:sz w:val="24"/>
+                <w:szCs w:val="24"/>
+              </w:rPr>
+              <w:t>9</w:t>
+            </w:r>
+            <w:proofErr w:type="gramEnd"/>
+            <w:r>
+              <w:rPr>
+                <w:i/>
+                <w:iCs/>
+                <w:sz w:val="24"/>
+                <w:szCs w:val="24"/>
+              </w:rPr>
+              <w:t xml:space="preserve"> </w:t>
+            </w:r>
+            <w:r>
+              <w:rPr>
+                <w:i/>
+                <w:iCs/>
+                <w:sz w:val="24"/>
+                <w:szCs w:val="24"/>
+              </w:rPr>
+              <w:t xml:space="preserve">del </w:t>
             </w:r>
             <w:proofErr w:type="spellStart"/>
             <w:r>
               <w:rPr>
-                <w:sz w:val="24"/>
-                <w:szCs w:val="24"/>
-              </w:rPr>
-              <w:t>Previ</w:t>
-            </w:r>
-            <w:r>
-              <w:rPr>
-                <w:sz w:val="24"/>
-                <w:szCs w:val="24"/>
-              </w:rPr>
-              <w:t>ous</w:t>
+                <w:i/>
+                <w:iCs/>
+                <w:sz w:val="24"/>
+                <w:szCs w:val="24"/>
+              </w:rPr>
+              <w:t>main</w:t>
             </w:r>
             <w:proofErr w:type="spellEnd"/>
             <w:r>
               <w:rPr>
-                <w:sz w:val="24"/>
-                <w:szCs w:val="24"/>
-              </w:rPr>
-              <w:t>”</w:t>
-            </w:r>
-            <w:r>
-              <w:rPr>
-                <w:sz w:val="24"/>
-                <w:szCs w:val="24"/>
-              </w:rPr>
-              <w:t xml:space="preserve"> in Mockup-creazioneAnnuncio0</w:t>
-            </w:r>
-            <w:r>
-              <w:rPr>
-                <w:sz w:val="24"/>
-                <w:szCs w:val="24"/>
-              </w:rPr>
-              <w:t>6</w:t>
-            </w:r>
-            <w:r>
-              <w:rPr>
-                <w:sz w:val="24"/>
-                <w:szCs w:val="24"/>
-              </w:rPr>
-              <w:t>.</w:t>
-            </w:r>
-          </w:p>
-        </w:tc>
-        <w:tc>
-          <w:tcPr>
-            <w:tcW w:w="1322" w:type="dxa"/>
-            <w:tcBorders>
-              <w:top w:val="single" w:sz="8" w:space="0" w:color="000000"/>
-              <w:left w:val="single" w:sz="8" w:space="0" w:color="000000"/>
-              <w:bottom w:val="single" w:sz="8" w:space="0" w:color="000000"/>
-              <w:right w:val="single" w:sz="8" w:space="0" w:color="000000"/>
-            </w:tcBorders>
-            <w:shd w:val="clear" w:color="auto" w:fill="auto"/>
-            <w:tcMar>
-              <w:top w:w="72" w:type="dxa"/>
-              <w:left w:w="144" w:type="dxa"/>
-              <w:bottom w:w="72" w:type="dxa"/>
-              <w:right w:w="144" w:type="dxa"/>
-            </w:tcMar>
-          </w:tcPr>
-          <w:p>
-            <w:pPr>
-              <w:spacing w:after="0" w:line="240" w:lineRule="auto"/>
-              <w:rPr>
-                <w:i/>
-                <w:iCs/>
-                <w:sz w:val="24"/>
-                <w:szCs w:val="24"/>
-              </w:rPr>
-            </w:pPr>
-            <w:r>
-              <w:rPr>
-                <w:i/>
-                <w:iCs/>
-                <w:sz w:val="24"/>
-                <w:szCs w:val="24"/>
-              </w:rPr>
-              <w:t>23.a</w:t>
-            </w:r>
-            <w:r>
-              <w:rPr>
-                <w:i/>
-                <w:iCs/>
-                <w:sz w:val="24"/>
-                <w:szCs w:val="24"/>
-              </w:rPr>
-              <w:t xml:space="preserve">  </w:t>
-            </w:r>
-          </w:p>
-        </w:tc>
-        <w:tc>
-          <w:tcPr>
-            <w:tcW w:w="3264" w:type="dxa"/>
-            <w:tcBorders>
-              <w:top w:val="single" w:sz="8" w:space="0" w:color="000000"/>
-              <w:left w:val="single" w:sz="8" w:space="0" w:color="000000"/>
-              <w:bottom w:val="single" w:sz="8" w:space="0" w:color="000000"/>
-              <w:right w:val="single" w:sz="8" w:space="0" w:color="000000"/>
-            </w:tcBorders>
-            <w:shd w:val="clear" w:color="auto" w:fill="auto"/>
-            <w:tcMar>
-              <w:top w:w="72" w:type="dxa"/>
-              <w:left w:w="144" w:type="dxa"/>
-              <w:bottom w:w="72" w:type="dxa"/>
-              <w:right w:w="144" w:type="dxa"/>
-            </w:tcMar>
-          </w:tcPr>
-          <w:p>
-            <w:pPr>
-              <w:spacing w:after="0" w:line="240" w:lineRule="auto"/>
-              <w:rPr>
-                <w:sz w:val="24"/>
-                <w:szCs w:val="24"/>
-              </w:rPr>
-            </w:pPr>
-            <w:r>
-              <w:rPr>
-                <w:sz w:val="24"/>
-                <w:szCs w:val="24"/>
-              </w:rPr>
-              <w:t>Preme bottone “</w:t>
-            </w:r>
-            <w:proofErr w:type="spellStart"/>
-            <w:r>
-              <w:rPr>
-                <w:sz w:val="24"/>
-                <w:szCs w:val="24"/>
-              </w:rPr>
-              <w:t>Previous</w:t>
-            </w:r>
-            <w:proofErr w:type="spellEnd"/>
-            <w:r>
-              <w:rPr>
-                <w:sz w:val="24"/>
-                <w:szCs w:val="24"/>
-              </w:rPr>
-              <w:t>”</w:t>
-            </w:r>
-            <w:r>
-              <w:rPr>
-                <w:sz w:val="24"/>
-                <w:szCs w:val="24"/>
-              </w:rPr>
-              <w:t>.</w:t>
-            </w:r>
-          </w:p>
-        </w:tc>
-        <w:tc>
-          <w:tcPr>
-            <w:tcW w:w="2918" w:type="dxa"/>
-            <w:tcBorders>
-              <w:top w:val="single" w:sz="8" w:space="0" w:color="000000"/>
-              <w:left w:val="single" w:sz="8" w:space="0" w:color="000000"/>
-              <w:bottom w:val="single" w:sz="8" w:space="0" w:color="000000"/>
-              <w:right w:val="single" w:sz="8" w:space="0" w:color="000000"/>
-            </w:tcBorders>
-            <w:shd w:val="clear" w:color="auto" w:fill="auto"/>
-            <w:tcMar>
-              <w:top w:w="72" w:type="dxa"/>
-              <w:left w:w="144" w:type="dxa"/>
-              <w:bottom w:w="72" w:type="dxa"/>
-              <w:right w:w="144" w:type="dxa"/>
-            </w:tcMar>
-          </w:tcPr>
-          <w:p>
-            <w:pPr>
-              <w:spacing w:after="0" w:line="240" w:lineRule="auto"/>
-              <w:rPr>
-                <w:i/>
-                <w:iCs/>
-                <w:sz w:val="24"/>
-                <w:szCs w:val="24"/>
-              </w:rPr>
-            </w:pPr>
+                <w:i/>
+                <w:iCs/>
+                <w:sz w:val="24"/>
+                <w:szCs w:val="24"/>
+              </w:rPr>
+              <w:t xml:space="preserve"> scenario, dove alcuni campi potrebbero già essere inseriti.</w:t>
+            </w:r>
           </w:p>
         </w:tc>
       </w:tr>
@@ -5682,6 +5460,36 @@
                 <w:szCs w:val="24"/>
               </w:rPr>
             </w:pPr>
+            <w:r>
+              <w:rPr>
+                <w:sz w:val="24"/>
+                <w:szCs w:val="24"/>
+              </w:rPr>
+              <w:t xml:space="preserve">L’agente immobiliare </w:t>
+            </w:r>
+            <w:r>
+              <w:rPr>
+                <w:sz w:val="24"/>
+                <w:szCs w:val="24"/>
+              </w:rPr>
+              <w:t>preme bottone “</w:t>
+            </w:r>
+            <w:proofErr w:type="spellStart"/>
+            <w:r>
+              <w:rPr>
+                <w:sz w:val="24"/>
+                <w:szCs w:val="24"/>
+              </w:rPr>
+              <w:t>Previous</w:t>
+            </w:r>
+            <w:proofErr w:type="spellEnd"/>
+            <w:r>
+              <w:rPr>
+                <w:sz w:val="24"/>
+                <w:szCs w:val="24"/>
+              </w:rPr>
+              <w:t>” in Mockup-creazioneAnnuncio05 oppure in Mockup-creazioneAnnuncioNext05.</w:t>
+            </w:r>
           </w:p>
         </w:tc>
         <w:tc>
@@ -5711,6 +5519,71 @@
                 <w:szCs w:val="24"/>
               </w:rPr>
             </w:pPr>
+            <w:r>
+              <w:rPr>
+                <w:i/>
+                <w:iCs/>
+                <w:sz w:val="24"/>
+                <w:szCs w:val="24"/>
+              </w:rPr>
+              <w:t xml:space="preserve">In </w:t>
+            </w:r>
+            <w:r>
+              <w:rPr>
+                <w:i/>
+                <w:iCs/>
+                <w:sz w:val="24"/>
+                <w:szCs w:val="24"/>
+              </w:rPr>
+              <w:t>qualsiasi</w:t>
+            </w:r>
+            <w:r>
+              <w:rPr>
+                <w:i/>
+                <w:iCs/>
+                <w:sz w:val="24"/>
+                <w:szCs w:val="24"/>
+              </w:rPr>
+              <w:t xml:space="preserve"> passo compreso tra </w:t>
+            </w:r>
+            <w:r>
+              <w:rPr>
+                <w:i/>
+                <w:iCs/>
+                <w:sz w:val="24"/>
+                <w:szCs w:val="24"/>
+              </w:rPr>
+              <w:t xml:space="preserve">16 e 21 (inclusi) del </w:t>
+            </w:r>
+            <w:proofErr w:type="spellStart"/>
+            <w:r>
+              <w:rPr>
+                <w:i/>
+                <w:iCs/>
+                <w:sz w:val="24"/>
+                <w:szCs w:val="24"/>
+              </w:rPr>
+              <w:t>main</w:t>
+            </w:r>
+            <w:proofErr w:type="spellEnd"/>
+            <w:r>
+              <w:rPr>
+                <w:i/>
+                <w:iCs/>
+                <w:sz w:val="24"/>
+                <w:szCs w:val="24"/>
+              </w:rPr>
+              <w:t xml:space="preserve"> scenario</w:t>
+            </w:r>
+            <w:r>
+              <w:rPr>
+                <w:i/>
+                <w:iCs/>
+                <w:sz w:val="24"/>
+                <w:szCs w:val="24"/>
+              </w:rPr>
+              <w:t>.</w:t>
+            </w:r>
           </w:p>
         </w:tc>
         <w:tc>
@@ -5738,6 +5611,36 @@
                 <w:szCs w:val="24"/>
               </w:rPr>
             </w:pPr>
+            <w:r>
+              <w:rPr>
+                <w:sz w:val="24"/>
+                <w:szCs w:val="24"/>
+              </w:rPr>
+              <w:t>Preme bottone “</w:t>
+            </w:r>
+            <w:proofErr w:type="spellStart"/>
+            <w:r>
+              <w:rPr>
+                <w:sz w:val="24"/>
+                <w:szCs w:val="24"/>
+              </w:rPr>
+              <w:t>Previous</w:t>
+            </w:r>
+            <w:proofErr w:type="spellEnd"/>
+            <w:r>
+              <w:rPr>
+                <w:sz w:val="24"/>
+                <w:szCs w:val="24"/>
+              </w:rPr>
+              <w:t>”</w:t>
+            </w:r>
+            <w:r>
+              <w:rPr>
+                <w:sz w:val="24"/>
+                <w:szCs w:val="24"/>
+              </w:rPr>
+              <w:t>.</w:t>
+            </w:r>
           </w:p>
         </w:tc>
         <w:tc>
@@ -5767,72 +5670,6 @@
                 <w:szCs w:val="24"/>
               </w:rPr>
             </w:pPr>
-            <w:r>
-              <w:rPr>
-                <w:i/>
-                <w:iCs/>
-                <w:sz w:val="24"/>
-                <w:szCs w:val="24"/>
-              </w:rPr>
-              <w:t>Mostra Mockup-creazioneAnnuncioNext05</w:t>
-            </w:r>
-            <w:r>
-              <w:rPr>
-                <w:i/>
-                <w:iCs/>
-                <w:sz w:val="24"/>
-                <w:szCs w:val="24"/>
-              </w:rPr>
-              <w:t>, con i dati dell’immobile</w:t>
-            </w:r>
-            <w:r>
-              <w:rPr>
-                <w:i/>
-                <w:iCs/>
-                <w:sz w:val="24"/>
-                <w:szCs w:val="24"/>
-              </w:rPr>
-              <w:t>.</w:t>
-            </w:r>
-            <w:r>
-              <w:rPr>
-                <w:i/>
-                <w:iCs/>
-                <w:sz w:val="24"/>
-                <w:szCs w:val="24"/>
-              </w:rPr>
-              <w:t xml:space="preserve"> </w:t>
-            </w:r>
-            <w:r>
-              <w:rPr>
-                <w:i/>
-                <w:iCs/>
-                <w:sz w:val="24"/>
-                <w:szCs w:val="24"/>
-              </w:rPr>
-              <w:lastRenderedPageBreak/>
-              <w:t xml:space="preserve">precedentemente inseriti, e riprende dal passo 16 del </w:t>
-            </w:r>
-            <w:proofErr w:type="spellStart"/>
-            <w:r>
-              <w:rPr>
-                <w:i/>
-                <w:iCs/>
-                <w:sz w:val="24"/>
-                <w:szCs w:val="24"/>
-              </w:rPr>
-              <w:t>main</w:t>
-            </w:r>
-            <w:proofErr w:type="spellEnd"/>
-            <w:r>
-              <w:rPr>
-                <w:i/>
-                <w:iCs/>
-                <w:sz w:val="24"/>
-                <w:szCs w:val="24"/>
-              </w:rPr>
-              <w:t xml:space="preserve"> scenario.</w:t>
-            </w:r>
           </w:p>
         </w:tc>
       </w:tr>
@@ -5888,52 +5725,88 @@
                 <w:szCs w:val="24"/>
               </w:rPr>
             </w:pPr>
-            <w:r>
-              <w:rPr>
-                <w:i/>
-                <w:iCs/>
-                <w:sz w:val="24"/>
-                <w:szCs w:val="24"/>
-              </w:rPr>
-              <w:t xml:space="preserve">In </w:t>
-            </w:r>
-            <w:r>
-              <w:rPr>
-                <w:i/>
-                <w:iCs/>
-                <w:sz w:val="24"/>
-                <w:szCs w:val="24"/>
-              </w:rPr>
-              <w:t xml:space="preserve">qualsiasi passo </w:t>
-            </w:r>
-            <w:r>
-              <w:rPr>
-                <w:i/>
-                <w:iCs/>
-                <w:sz w:val="24"/>
-                <w:szCs w:val="24"/>
-              </w:rPr>
-              <w:t xml:space="preserve">compreso tra 3 e 23 (inclusi) del </w:t>
-            </w:r>
-            <w:proofErr w:type="spellStart"/>
-            <w:r>
-              <w:rPr>
-                <w:i/>
-                <w:iCs/>
-                <w:sz w:val="24"/>
-                <w:szCs w:val="24"/>
-              </w:rPr>
-              <w:t>main</w:t>
-            </w:r>
-            <w:proofErr w:type="spellEnd"/>
-            <w:r>
-              <w:rPr>
-                <w:i/>
-                <w:iCs/>
-                <w:sz w:val="24"/>
-                <w:szCs w:val="24"/>
-              </w:rPr>
-              <w:t xml:space="preserve"> scenario</w:t>
+          </w:p>
+        </w:tc>
+        <w:tc>
+          <w:tcPr>
+            <w:tcW w:w="3264" w:type="dxa"/>
+            <w:tcBorders>
+              <w:top w:val="single" w:sz="8" w:space="0" w:color="000000"/>
+              <w:left w:val="single" w:sz="8" w:space="0" w:color="000000"/>
+              <w:bottom w:val="single" w:sz="8" w:space="0" w:color="000000"/>
+              <w:right w:val="single" w:sz="8" w:space="0" w:color="000000"/>
+            </w:tcBorders>
+            <w:shd w:val="clear" w:color="auto" w:fill="auto"/>
+            <w:tcMar>
+              <w:top w:w="72" w:type="dxa"/>
+              <w:left w:w="144" w:type="dxa"/>
+              <w:bottom w:w="72" w:type="dxa"/>
+              <w:right w:w="144" w:type="dxa"/>
+            </w:tcMar>
+          </w:tcPr>
+          <w:p>
+            <w:pPr>
+              <w:spacing w:after="0" w:line="240" w:lineRule="auto"/>
+              <w:rPr>
+                <w:sz w:val="24"/>
+                <w:szCs w:val="24"/>
+              </w:rPr>
+            </w:pPr>
+          </w:p>
+        </w:tc>
+        <w:tc>
+          <w:tcPr>
+            <w:tcW w:w="2918" w:type="dxa"/>
+            <w:tcBorders>
+              <w:top w:val="single" w:sz="8" w:space="0" w:color="000000"/>
+              <w:left w:val="single" w:sz="8" w:space="0" w:color="000000"/>
+              <w:bottom w:val="single" w:sz="8" w:space="0" w:color="000000"/>
+              <w:right w:val="single" w:sz="8" w:space="0" w:color="000000"/>
+            </w:tcBorders>
+            <w:shd w:val="clear" w:color="auto" w:fill="auto"/>
+            <w:tcMar>
+              <w:top w:w="72" w:type="dxa"/>
+              <w:left w:w="144" w:type="dxa"/>
+              <w:bottom w:w="72" w:type="dxa"/>
+              <w:right w:w="144" w:type="dxa"/>
+            </w:tcMar>
+          </w:tcPr>
+          <w:p>
+            <w:pPr>
+              <w:spacing w:after="0" w:line="240" w:lineRule="auto"/>
+              <w:rPr>
+                <w:i/>
+                <w:iCs/>
+                <w:sz w:val="24"/>
+                <w:szCs w:val="24"/>
+              </w:rPr>
+            </w:pPr>
+            <w:r>
+              <w:rPr>
+                <w:i/>
+                <w:iCs/>
+                <w:sz w:val="24"/>
+                <w:szCs w:val="24"/>
+              </w:rPr>
+              <w:t>Mostra Mockup-creazioneAnnuncioNext04</w:t>
+            </w:r>
+            <w:r>
+              <w:rPr>
+                <w:i/>
+                <w:iCs/>
+                <w:sz w:val="24"/>
+                <w:szCs w:val="24"/>
+              </w:rPr>
+              <w:t>, con l’indirizzo precedentemente inserit</w:t>
+            </w:r>
+            <w:r>
+              <w:rPr>
+                <w:i/>
+                <w:iCs/>
+                <w:sz w:val="24"/>
+                <w:szCs w:val="24"/>
+              </w:rPr>
+              <w:t>o</w:t>
             </w:r>
             <w:r>
               <w:rPr>
@@ -5944,92 +5817,6 @@
               </w:rPr>
               <w:t>.</w:t>
             </w:r>
-          </w:p>
-        </w:tc>
-        <w:tc>
-          <w:tcPr>
-            <w:tcW w:w="3264" w:type="dxa"/>
-            <w:tcBorders>
-              <w:top w:val="single" w:sz="8" w:space="0" w:color="000000"/>
-              <w:left w:val="single" w:sz="8" w:space="0" w:color="000000"/>
-              <w:bottom w:val="single" w:sz="8" w:space="0" w:color="000000"/>
-              <w:right w:val="single" w:sz="8" w:space="0" w:color="000000"/>
-            </w:tcBorders>
-            <w:shd w:val="clear" w:color="auto" w:fill="auto"/>
-            <w:tcMar>
-              <w:top w:w="72" w:type="dxa"/>
-              <w:left w:w="144" w:type="dxa"/>
-              <w:bottom w:w="72" w:type="dxa"/>
-              <w:right w:w="144" w:type="dxa"/>
-            </w:tcMar>
-          </w:tcPr>
-          <w:p>
-            <w:pPr>
-              <w:spacing w:after="0" w:line="240" w:lineRule="auto"/>
-              <w:rPr>
-                <w:sz w:val="24"/>
-                <w:szCs w:val="24"/>
-              </w:rPr>
-            </w:pPr>
-            <w:r>
-              <w:rPr>
-                <w:sz w:val="24"/>
-                <w:szCs w:val="24"/>
-              </w:rPr>
-              <w:t>Preme bottone “</w:t>
-            </w:r>
-            <w:proofErr w:type="spellStart"/>
-            <w:r>
-              <w:rPr>
-                <w:sz w:val="24"/>
-                <w:szCs w:val="24"/>
-              </w:rPr>
-              <w:t>Discard</w:t>
-            </w:r>
-            <w:proofErr w:type="spellEnd"/>
-            <w:r>
-              <w:rPr>
-                <w:sz w:val="24"/>
-                <w:szCs w:val="24"/>
-              </w:rPr>
-              <w:t>”</w:t>
-            </w:r>
-            <w:r>
-              <w:rPr>
-                <w:sz w:val="24"/>
-                <w:szCs w:val="24"/>
-              </w:rPr>
-              <w:t>.</w:t>
-            </w:r>
-          </w:p>
-        </w:tc>
-        <w:tc>
-          <w:tcPr>
-            <w:tcW w:w="2918" w:type="dxa"/>
-            <w:tcBorders>
-              <w:top w:val="single" w:sz="8" w:space="0" w:color="000000"/>
-              <w:left w:val="single" w:sz="8" w:space="0" w:color="000000"/>
-              <w:bottom w:val="single" w:sz="8" w:space="0" w:color="000000"/>
-              <w:right w:val="single" w:sz="8" w:space="0" w:color="000000"/>
-            </w:tcBorders>
-            <w:shd w:val="clear" w:color="auto" w:fill="auto"/>
-            <w:tcMar>
-              <w:top w:w="72" w:type="dxa"/>
-              <w:left w:w="144" w:type="dxa"/>
-              <w:bottom w:w="72" w:type="dxa"/>
-              <w:right w:w="144" w:type="dxa"/>
-            </w:tcMar>
-          </w:tcPr>
-          <w:p>
-            <w:pPr>
-              <w:spacing w:after="0" w:line="240" w:lineRule="auto"/>
-              <w:rPr>
-                <w:i/>
-                <w:iCs/>
-                <w:sz w:val="24"/>
-                <w:szCs w:val="24"/>
-              </w:rPr>
-            </w:pPr>
           </w:p>
         </w:tc>
       </w:tr>
@@ -6112,6 +5899,27 @@
                 <w:szCs w:val="24"/>
               </w:rPr>
             </w:pPr>
+            <w:r>
+              <w:rPr>
+                <w:sz w:val="24"/>
+                <w:szCs w:val="24"/>
+              </w:rPr>
+              <w:t xml:space="preserve">Preme bottone “X” </w:t>
+            </w:r>
+            <w:r>
+              <w:rPr>
+                <w:sz w:val="24"/>
+                <w:szCs w:val="24"/>
+              </w:rPr>
+              <w:t>del campo relativo all’indirizzo</w:t>
+            </w:r>
+            <w:r>
+              <w:rPr>
+                <w:sz w:val="24"/>
+                <w:szCs w:val="24"/>
+              </w:rPr>
+              <w:t>.</w:t>
+            </w:r>
           </w:p>
         </w:tc>
         <w:tc>
@@ -6141,44 +5949,6 @@
                 <w:szCs w:val="24"/>
               </w:rPr>
             </w:pPr>
-            <w:r>
-              <w:rPr>
-                <w:i/>
-                <w:iCs/>
-                <w:sz w:val="24"/>
-                <w:szCs w:val="24"/>
-              </w:rPr>
-              <w:t xml:space="preserve">Mostra </w:t>
-            </w:r>
-            <w:proofErr w:type="spellStart"/>
-            <w:r>
-              <w:rPr>
-                <w:i/>
-                <w:iCs/>
-                <w:sz w:val="24"/>
-                <w:szCs w:val="24"/>
-              </w:rPr>
-              <w:t>Mockup-</w:t>
-            </w:r>
-            <w:r>
-              <w:rPr>
-                <w:i/>
-                <w:iCs/>
-                <w:sz w:val="24"/>
-                <w:szCs w:val="24"/>
-              </w:rPr>
-              <w:t>discardDialog</w:t>
-            </w:r>
-            <w:proofErr w:type="spellEnd"/>
-            <w:r>
-              <w:rPr>
-                <w:i/>
-                <w:iCs/>
-                <w:sz w:val="24"/>
-                <w:szCs w:val="24"/>
-              </w:rPr>
-              <w:t>.</w:t>
-            </w:r>
           </w:p>
         </w:tc>
       </w:tr>
@@ -6261,20 +6031,6 @@
                 <w:szCs w:val="24"/>
               </w:rPr>
             </w:pPr>
-            <w:r>
-              <w:rPr>
-                <w:sz w:val="24"/>
-                <w:szCs w:val="24"/>
-              </w:rPr>
-              <w:t>Preme bottone “No”</w:t>
-            </w:r>
-            <w:r>
-              <w:rPr>
-                <w:sz w:val="24"/>
-                <w:szCs w:val="24"/>
-              </w:rPr>
-              <w:t>.</w:t>
-            </w:r>
           </w:p>
         </w:tc>
         <w:tc>
@@ -6304,6 +6060,13 @@
                 <w:szCs w:val="24"/>
               </w:rPr>
             </w:pPr>
+            <w:r>
+              <w:rPr>
+                <w:sz w:val="24"/>
+                <w:szCs w:val="24"/>
+              </w:rPr>
+              <w:t>Mostra Mockup-creazioneAnnuncio02, per l’inserimento di un indirizzo tramite mappa interattiva.</w:t>
+            </w:r>
           </w:p>
         </w:tc>
       </w:tr>
@@ -6386,6 +6149,27 @@
                 <w:szCs w:val="24"/>
               </w:rPr>
             </w:pPr>
+            <w:r>
+              <w:rPr>
+                <w:sz w:val="24"/>
+                <w:szCs w:val="24"/>
+              </w:rPr>
+              <w:t xml:space="preserve"> Inserisce un </w:t>
+            </w:r>
+            <w:r>
+              <w:rPr>
+                <w:sz w:val="24"/>
+                <w:szCs w:val="24"/>
+              </w:rPr>
+              <w:t xml:space="preserve">nuovo </w:t>
+            </w:r>
+            <w:r>
+              <w:rPr>
+                <w:sz w:val="24"/>
+                <w:szCs w:val="24"/>
+              </w:rPr>
+              <w:t>indirizzo.</w:t>
+            </w:r>
           </w:p>
         </w:tc>
         <w:tc>
@@ -6409,41 +6193,10 @@
             <w:pPr>
               <w:spacing w:after="0" w:line="240" w:lineRule="auto"/>
               <w:rPr>
-                <w:i/>
-                <w:iCs/>
-                <w:sz w:val="24"/>
-                <w:szCs w:val="24"/>
-              </w:rPr>
-            </w:pPr>
-            <w:r>
-              <w:rPr>
-                <w:i/>
-                <w:iCs/>
-                <w:sz w:val="24"/>
-                <w:szCs w:val="24"/>
-              </w:rPr>
-              <w:t xml:space="preserve">Riprende da uno dei passi compresi tra il passo 3 ed il passo 23 del </w:t>
-            </w:r>
-            <w:proofErr w:type="spellStart"/>
-            <w:r>
-              <w:rPr>
-                <w:i/>
-                <w:iCs/>
-                <w:sz w:val="24"/>
-                <w:szCs w:val="24"/>
-              </w:rPr>
-              <w:t>main</w:t>
-            </w:r>
-            <w:proofErr w:type="spellEnd"/>
-            <w:r>
-              <w:rPr>
-                <w:i/>
-                <w:iCs/>
-                <w:sz w:val="24"/>
-                <w:szCs w:val="24"/>
-              </w:rPr>
-              <w:t xml:space="preserve"> scenario.</w:t>
-            </w:r>
+                <w:sz w:val="24"/>
+                <w:szCs w:val="24"/>
+              </w:rPr>
+            </w:pPr>
           </w:p>
         </w:tc>
       </w:tr>
@@ -6499,44 +6252,6 @@
                 <w:szCs w:val="24"/>
               </w:rPr>
             </w:pPr>
-            <w:r>
-              <w:rPr>
-                <w:i/>
-                <w:iCs/>
-                <w:sz w:val="24"/>
-                <w:szCs w:val="24"/>
-              </w:rPr>
-              <w:t xml:space="preserve">In qualsiasi passo compreso tra 3 e 23 (inclusi) del </w:t>
-            </w:r>
-            <w:proofErr w:type="spellStart"/>
-            <w:r>
-              <w:rPr>
-                <w:i/>
-                <w:iCs/>
-                <w:sz w:val="24"/>
-                <w:szCs w:val="24"/>
-              </w:rPr>
-              <w:t>main</w:t>
-            </w:r>
-            <w:proofErr w:type="spellEnd"/>
-            <w:r>
-              <w:rPr>
-                <w:i/>
-                <w:iCs/>
-                <w:sz w:val="24"/>
-                <w:szCs w:val="24"/>
-              </w:rPr>
-              <w:t xml:space="preserve"> scenario</w:t>
-            </w:r>
-            <w:r>
-              <w:rPr>
-                <w:i/>
-                <w:iCs/>
-                <w:sz w:val="24"/>
-                <w:szCs w:val="24"/>
-              </w:rPr>
-              <w:t>.</w:t>
-            </w:r>
           </w:p>
         </w:tc>
         <w:tc>
@@ -6564,36 +6279,6 @@
                 <w:szCs w:val="24"/>
               </w:rPr>
             </w:pPr>
-            <w:r>
-              <w:rPr>
-                <w:sz w:val="24"/>
-                <w:szCs w:val="24"/>
-              </w:rPr>
-              <w:t>Preme bottone “</w:t>
-            </w:r>
-            <w:proofErr w:type="spellStart"/>
-            <w:r>
-              <w:rPr>
-                <w:sz w:val="24"/>
-                <w:szCs w:val="24"/>
-              </w:rPr>
-              <w:t>Discard</w:t>
-            </w:r>
-            <w:proofErr w:type="spellEnd"/>
-            <w:r>
-              <w:rPr>
-                <w:sz w:val="24"/>
-                <w:szCs w:val="24"/>
-              </w:rPr>
-              <w:t>”</w:t>
-            </w:r>
-            <w:r>
-              <w:rPr>
-                <w:sz w:val="24"/>
-                <w:szCs w:val="24"/>
-              </w:rPr>
-              <w:t>.</w:t>
-            </w:r>
           </w:p>
         </w:tc>
         <w:tc>
@@ -6617,12 +6302,17 @@
             <w:pPr>
               <w:spacing w:after="0" w:line="240" w:lineRule="auto"/>
               <w:rPr>
-                <w:i/>
-                <w:iCs/>
-                <w:sz w:val="24"/>
-                <w:szCs w:val="24"/>
-              </w:rPr>
-            </w:pPr>
+                <w:sz w:val="24"/>
+                <w:szCs w:val="24"/>
+              </w:rPr>
+            </w:pPr>
+            <w:r>
+              <w:rPr>
+                <w:sz w:val="24"/>
+                <w:szCs w:val="24"/>
+              </w:rPr>
+              <w:t>Mostra Mockup-creazioneAnnuncio03, che suggerisce degli indirizzi in base al testo inserito.</w:t>
+            </w:r>
           </w:p>
         </w:tc>
       </w:tr>
@@ -6705,6 +6395,13 @@
                 <w:szCs w:val="24"/>
               </w:rPr>
             </w:pPr>
+            <w:r>
+              <w:rPr>
+                <w:sz w:val="24"/>
+                <w:szCs w:val="24"/>
+              </w:rPr>
+              <w:t xml:space="preserve"> Seleziona un indirizzo.</w:t>
+            </w:r>
           </w:p>
         </w:tc>
         <w:tc>
@@ -6728,41 +6425,10 @@
             <w:pPr>
               <w:spacing w:after="0" w:line="240" w:lineRule="auto"/>
               <w:rPr>
-                <w:i/>
-                <w:iCs/>
-                <w:sz w:val="24"/>
-                <w:szCs w:val="24"/>
-              </w:rPr>
-            </w:pPr>
-            <w:r>
-              <w:rPr>
-                <w:i/>
-                <w:iCs/>
-                <w:sz w:val="24"/>
-                <w:szCs w:val="24"/>
-              </w:rPr>
-              <w:t xml:space="preserve">Mostra </w:t>
-            </w:r>
-            <w:proofErr w:type="spellStart"/>
-            <w:r>
-              <w:rPr>
-                <w:i/>
-                <w:iCs/>
-                <w:sz w:val="24"/>
-                <w:szCs w:val="24"/>
-              </w:rPr>
-              <w:t>Mockup-discardDialog</w:t>
-            </w:r>
-            <w:proofErr w:type="spellEnd"/>
-            <w:r>
-              <w:rPr>
-                <w:i/>
-                <w:iCs/>
-                <w:sz w:val="24"/>
-                <w:szCs w:val="24"/>
-              </w:rPr>
-              <w:t>.</w:t>
-            </w:r>
+                <w:sz w:val="24"/>
+                <w:szCs w:val="24"/>
+              </w:rPr>
+            </w:pPr>
           </w:p>
         </w:tc>
       </w:tr>
@@ -6845,20 +6511,6 @@
                 <w:szCs w:val="24"/>
               </w:rPr>
             </w:pPr>
-            <w:r>
-              <w:rPr>
-                <w:sz w:val="24"/>
-                <w:szCs w:val="24"/>
-              </w:rPr>
-              <w:t>Preme bottone “Yes”</w:t>
-            </w:r>
-            <w:r>
-              <w:rPr>
-                <w:sz w:val="24"/>
-                <w:szCs w:val="24"/>
-              </w:rPr>
-              <w:t>.</w:t>
-            </w:r>
           </w:p>
         </w:tc>
         <w:tc>
@@ -6882,12 +6534,17 @@
             <w:pPr>
               <w:spacing w:after="0" w:line="240" w:lineRule="auto"/>
               <w:rPr>
-                <w:i/>
-                <w:iCs/>
-                <w:sz w:val="24"/>
-                <w:szCs w:val="24"/>
-              </w:rPr>
-            </w:pPr>
+                <w:sz w:val="24"/>
+                <w:szCs w:val="24"/>
+              </w:rPr>
+            </w:pPr>
+            <w:r>
+              <w:rPr>
+                <w:sz w:val="24"/>
+                <w:szCs w:val="24"/>
+              </w:rPr>
+              <w:t>Mostra Mockup-creazioneAnnuncioNext04, che visualizza su mappa interattiva l’indirizzo selezionato ed abilita il click del bottone “Next”.</w:t>
+            </w:r>
           </w:p>
         </w:tc>
       </w:tr>
@@ -6970,6 +6627,13 @@
                 <w:szCs w:val="24"/>
               </w:rPr>
             </w:pPr>
+            <w:r>
+              <w:rPr>
+                <w:sz w:val="24"/>
+                <w:szCs w:val="24"/>
+              </w:rPr>
+              <w:t>Preme bottone “Next” su Mockup-creazioneAnnuncioNext04.</w:t>
+            </w:r>
           </w:p>
         </w:tc>
         <w:tc>
@@ -6993,50 +6657,10 @@
             <w:pPr>
               <w:spacing w:after="0" w:line="240" w:lineRule="auto"/>
               <w:rPr>
-                <w:i/>
-                <w:iCs/>
-                <w:sz w:val="24"/>
-                <w:szCs w:val="24"/>
-              </w:rPr>
-            </w:pPr>
-            <w:r>
-              <w:rPr>
-                <w:i/>
-                <w:iCs/>
-                <w:sz w:val="24"/>
-                <w:szCs w:val="24"/>
-              </w:rPr>
-              <w:t xml:space="preserve">Torna alla dashboard e segnala l’annullamento della creazione dell’asta (Inserire </w:t>
-            </w:r>
-            <w:proofErr w:type="spellStart"/>
-            <w:r>
-              <w:rPr>
-                <w:i/>
-                <w:iCs/>
-                <w:sz w:val="24"/>
-                <w:szCs w:val="24"/>
-              </w:rPr>
-              <w:t>mockup</w:t>
-            </w:r>
-            <w:proofErr w:type="spellEnd"/>
-            <w:r>
-              <w:rPr>
-                <w:i/>
-                <w:iCs/>
-                <w:sz w:val="24"/>
-                <w:szCs w:val="24"/>
-              </w:rPr>
-              <w:t>)</w:t>
-            </w:r>
-            <w:r>
-              <w:rPr>
-                <w:i/>
-                <w:iCs/>
-                <w:sz w:val="24"/>
-                <w:szCs w:val="24"/>
-              </w:rPr>
-              <w:t>.</w:t>
-            </w:r>
+                <w:sz w:val="24"/>
+                <w:szCs w:val="24"/>
+              </w:rPr>
+            </w:pPr>
           </w:p>
         </w:tc>
       </w:tr>
@@ -7053,7 +6677,6 @@
               <w:bottom w:val="single" w:sz="8" w:space="0" w:color="000000"/>
               <w:right w:val="single" w:sz="8" w:space="0" w:color="000000"/>
             </w:tcBorders>
-            <w:shd w:val="clear" w:color="auto" w:fill="auto"/>
             <w:vAlign w:val="center"/>
           </w:tcPr>
           <w:p>
@@ -7064,13 +6687,6 @@
                 <w:szCs w:val="24"/>
               </w:rPr>
             </w:pPr>
-            <w:r>
-              <w:rPr>
-                <w:sz w:val="24"/>
-                <w:szCs w:val="24"/>
-              </w:rPr>
-              <w:t>SUBVARIATIONS</w:t>
-            </w:r>
           </w:p>
         </w:tc>
         <w:tc>
@@ -7100,15 +6716,6 @@
                 <w:szCs w:val="24"/>
               </w:rPr>
             </w:pPr>
-            <w:r>
-              <w:rPr>
-                <w:i/>
-                <w:iCs/>
-                <w:sz w:val="24"/>
-                <w:szCs w:val="24"/>
-              </w:rPr>
-              <w:t xml:space="preserve">Step </w:t>
-            </w:r>
           </w:p>
         </w:tc>
         <w:tc>
@@ -7132,21 +6739,10 @@
             <w:pPr>
               <w:spacing w:after="0" w:line="240" w:lineRule="auto"/>
               <w:rPr>
-                <w:b/>
-                <w:bCs/>
-                <w:sz w:val="24"/>
-                <w:szCs w:val="24"/>
-              </w:rPr>
-            </w:pPr>
-            <w:r>
-              <w:rPr>
-                <w:b/>
-                <w:bCs/>
-                <w:sz w:val="24"/>
-                <w:szCs w:val="24"/>
-              </w:rPr>
-              <w:t>Agente immobiliare</w:t>
-            </w:r>
+                <w:sz w:val="24"/>
+                <w:szCs w:val="24"/>
+              </w:rPr>
+            </w:pPr>
           </w:p>
         </w:tc>
         <w:tc>
@@ -7170,20 +6766,56 @@
             <w:pPr>
               <w:spacing w:after="0" w:line="240" w:lineRule="auto"/>
               <w:rPr>
-                <w:b/>
-                <w:bCs/>
-                <w:sz w:val="24"/>
-                <w:szCs w:val="24"/>
-              </w:rPr>
-            </w:pPr>
-            <w:r>
-              <w:rPr>
-                <w:b/>
-                <w:bCs/>
-                <w:sz w:val="24"/>
-                <w:szCs w:val="24"/>
-              </w:rPr>
-              <w:t xml:space="preserve">Sistema </w:t>
+                <w:sz w:val="24"/>
+                <w:szCs w:val="24"/>
+              </w:rPr>
+            </w:pPr>
+            <w:r>
+              <w:rPr>
+                <w:i/>
+                <w:iCs/>
+                <w:sz w:val="24"/>
+                <w:szCs w:val="24"/>
+              </w:rPr>
+              <w:t xml:space="preserve">Riprende dal passo </w:t>
+            </w:r>
+            <w:r>
+              <w:rPr>
+                <w:i/>
+                <w:iCs/>
+                <w:sz w:val="24"/>
+                <w:szCs w:val="24"/>
+              </w:rPr>
+              <w:t>15</w:t>
+            </w:r>
+            <w:r>
+              <w:rPr>
+                <w:i/>
+                <w:iCs/>
+                <w:sz w:val="24"/>
+                <w:szCs w:val="24"/>
+              </w:rPr>
+              <w:t xml:space="preserve"> del </w:t>
+            </w:r>
+            <w:proofErr w:type="spellStart"/>
+            <w:r>
+              <w:rPr>
+                <w:i/>
+                <w:iCs/>
+                <w:sz w:val="24"/>
+                <w:szCs w:val="24"/>
+              </w:rPr>
+              <w:t>main</w:t>
+            </w:r>
+            <w:proofErr w:type="spellEnd"/>
+            <w:r>
+              <w:rPr>
+                <w:i/>
+                <w:iCs/>
+                <w:sz w:val="24"/>
+                <w:szCs w:val="24"/>
+              </w:rPr>
+              <w:t xml:space="preserve"> scenario, dove alcuni campi potrebbero già essere inseriti.</w:t>
             </w:r>
           </w:p>
         </w:tc>
@@ -7216,6 +6848,2005 @@
                 <w:sz w:val="24"/>
                 <w:szCs w:val="24"/>
               </w:rPr>
+              <w:t>L’agente immobiliare preme bottone “</w:t>
+            </w:r>
+            <w:proofErr w:type="spellStart"/>
+            <w:r>
+              <w:rPr>
+                <w:sz w:val="24"/>
+                <w:szCs w:val="24"/>
+              </w:rPr>
+              <w:t>Previous</w:t>
+            </w:r>
+            <w:proofErr w:type="spellEnd"/>
+            <w:r>
+              <w:rPr>
+                <w:sz w:val="24"/>
+                <w:szCs w:val="24"/>
+              </w:rPr>
+              <w:t>” in Mockup-creazioneAnnuncio06.</w:t>
+            </w:r>
+          </w:p>
+        </w:tc>
+        <w:tc>
+          <w:tcPr>
+            <w:tcW w:w="1322" w:type="dxa"/>
+            <w:tcBorders>
+              <w:top w:val="single" w:sz="8" w:space="0" w:color="000000"/>
+              <w:left w:val="single" w:sz="8" w:space="0" w:color="000000"/>
+              <w:bottom w:val="single" w:sz="8" w:space="0" w:color="000000"/>
+              <w:right w:val="single" w:sz="8" w:space="0" w:color="000000"/>
+            </w:tcBorders>
+            <w:shd w:val="clear" w:color="auto" w:fill="auto"/>
+            <w:tcMar>
+              <w:top w:w="72" w:type="dxa"/>
+              <w:left w:w="144" w:type="dxa"/>
+              <w:bottom w:w="72" w:type="dxa"/>
+              <w:right w:w="144" w:type="dxa"/>
+            </w:tcMar>
+          </w:tcPr>
+          <w:p>
+            <w:pPr>
+              <w:spacing w:after="0" w:line="240" w:lineRule="auto"/>
+              <w:rPr>
+                <w:i/>
+                <w:iCs/>
+                <w:sz w:val="24"/>
+                <w:szCs w:val="24"/>
+              </w:rPr>
+            </w:pPr>
+            <w:r>
+              <w:rPr>
+                <w:i/>
+                <w:iCs/>
+                <w:sz w:val="24"/>
+                <w:szCs w:val="24"/>
+              </w:rPr>
+              <w:t xml:space="preserve">23.a  </w:t>
+            </w:r>
+          </w:p>
+        </w:tc>
+        <w:tc>
+          <w:tcPr>
+            <w:tcW w:w="3264" w:type="dxa"/>
+            <w:tcBorders>
+              <w:top w:val="single" w:sz="8" w:space="0" w:color="000000"/>
+              <w:left w:val="single" w:sz="8" w:space="0" w:color="000000"/>
+              <w:bottom w:val="single" w:sz="8" w:space="0" w:color="000000"/>
+              <w:right w:val="single" w:sz="8" w:space="0" w:color="000000"/>
+            </w:tcBorders>
+            <w:shd w:val="clear" w:color="auto" w:fill="auto"/>
+            <w:tcMar>
+              <w:top w:w="72" w:type="dxa"/>
+              <w:left w:w="144" w:type="dxa"/>
+              <w:bottom w:w="72" w:type="dxa"/>
+              <w:right w:w="144" w:type="dxa"/>
+            </w:tcMar>
+          </w:tcPr>
+          <w:p>
+            <w:pPr>
+              <w:spacing w:after="0" w:line="240" w:lineRule="auto"/>
+              <w:rPr>
+                <w:sz w:val="24"/>
+                <w:szCs w:val="24"/>
+              </w:rPr>
+            </w:pPr>
+            <w:r>
+              <w:rPr>
+                <w:sz w:val="24"/>
+                <w:szCs w:val="24"/>
+              </w:rPr>
+              <w:t>Preme bottone “</w:t>
+            </w:r>
+            <w:proofErr w:type="spellStart"/>
+            <w:r>
+              <w:rPr>
+                <w:sz w:val="24"/>
+                <w:szCs w:val="24"/>
+              </w:rPr>
+              <w:t>Previous</w:t>
+            </w:r>
+            <w:proofErr w:type="spellEnd"/>
+            <w:r>
+              <w:rPr>
+                <w:sz w:val="24"/>
+                <w:szCs w:val="24"/>
+              </w:rPr>
+              <w:t>”.</w:t>
+            </w:r>
+          </w:p>
+        </w:tc>
+        <w:tc>
+          <w:tcPr>
+            <w:tcW w:w="2918" w:type="dxa"/>
+            <w:tcBorders>
+              <w:top w:val="single" w:sz="8" w:space="0" w:color="000000"/>
+              <w:left w:val="single" w:sz="8" w:space="0" w:color="000000"/>
+              <w:bottom w:val="single" w:sz="8" w:space="0" w:color="000000"/>
+              <w:right w:val="single" w:sz="8" w:space="0" w:color="000000"/>
+            </w:tcBorders>
+            <w:shd w:val="clear" w:color="auto" w:fill="auto"/>
+            <w:tcMar>
+              <w:top w:w="72" w:type="dxa"/>
+              <w:left w:w="144" w:type="dxa"/>
+              <w:bottom w:w="72" w:type="dxa"/>
+              <w:right w:w="144" w:type="dxa"/>
+            </w:tcMar>
+          </w:tcPr>
+          <w:p>
+            <w:pPr>
+              <w:spacing w:after="0" w:line="240" w:lineRule="auto"/>
+              <w:rPr>
+                <w:i/>
+                <w:iCs/>
+                <w:sz w:val="24"/>
+                <w:szCs w:val="24"/>
+              </w:rPr>
+            </w:pPr>
+          </w:p>
+        </w:tc>
+      </w:tr>
+      <w:tr>
+        <w:trPr>
+          <w:trHeight w:val="408"/>
+        </w:trPr>
+        <w:tc>
+          <w:tcPr>
+            <w:tcW w:w="2651" w:type="dxa"/>
+            <w:tcBorders>
+              <w:top w:val="single" w:sz="8" w:space="0" w:color="000000"/>
+              <w:left w:val="single" w:sz="8" w:space="0" w:color="000000"/>
+              <w:bottom w:val="single" w:sz="8" w:space="0" w:color="000000"/>
+              <w:right w:val="single" w:sz="8" w:space="0" w:color="000000"/>
+            </w:tcBorders>
+            <w:vAlign w:val="center"/>
+          </w:tcPr>
+          <w:p>
+            <w:pPr>
+              <w:spacing w:after="0" w:line="240" w:lineRule="auto"/>
+              <w:rPr>
+                <w:sz w:val="24"/>
+                <w:szCs w:val="24"/>
+              </w:rPr>
+            </w:pPr>
+          </w:p>
+        </w:tc>
+        <w:tc>
+          <w:tcPr>
+            <w:tcW w:w="1322" w:type="dxa"/>
+            <w:tcBorders>
+              <w:top w:val="single" w:sz="8" w:space="0" w:color="000000"/>
+              <w:left w:val="single" w:sz="8" w:space="0" w:color="000000"/>
+              <w:bottom w:val="single" w:sz="8" w:space="0" w:color="000000"/>
+              <w:right w:val="single" w:sz="8" w:space="0" w:color="000000"/>
+            </w:tcBorders>
+            <w:shd w:val="clear" w:color="auto" w:fill="auto"/>
+            <w:tcMar>
+              <w:top w:w="72" w:type="dxa"/>
+              <w:left w:w="144" w:type="dxa"/>
+              <w:bottom w:w="72" w:type="dxa"/>
+              <w:right w:w="144" w:type="dxa"/>
+            </w:tcMar>
+          </w:tcPr>
+          <w:p>
+            <w:pPr>
+              <w:spacing w:after="0" w:line="240" w:lineRule="auto"/>
+              <w:rPr>
+                <w:i/>
+                <w:iCs/>
+                <w:sz w:val="24"/>
+                <w:szCs w:val="24"/>
+              </w:rPr>
+            </w:pPr>
+          </w:p>
+        </w:tc>
+        <w:tc>
+          <w:tcPr>
+            <w:tcW w:w="3264" w:type="dxa"/>
+            <w:tcBorders>
+              <w:top w:val="single" w:sz="8" w:space="0" w:color="000000"/>
+              <w:left w:val="single" w:sz="8" w:space="0" w:color="000000"/>
+              <w:bottom w:val="single" w:sz="8" w:space="0" w:color="000000"/>
+              <w:right w:val="single" w:sz="8" w:space="0" w:color="000000"/>
+            </w:tcBorders>
+            <w:shd w:val="clear" w:color="auto" w:fill="auto"/>
+            <w:tcMar>
+              <w:top w:w="72" w:type="dxa"/>
+              <w:left w:w="144" w:type="dxa"/>
+              <w:bottom w:w="72" w:type="dxa"/>
+              <w:right w:w="144" w:type="dxa"/>
+            </w:tcMar>
+          </w:tcPr>
+          <w:p>
+            <w:pPr>
+              <w:spacing w:after="0" w:line="240" w:lineRule="auto"/>
+              <w:rPr>
+                <w:sz w:val="24"/>
+                <w:szCs w:val="24"/>
+              </w:rPr>
+            </w:pPr>
+          </w:p>
+        </w:tc>
+        <w:tc>
+          <w:tcPr>
+            <w:tcW w:w="2918" w:type="dxa"/>
+            <w:tcBorders>
+              <w:top w:val="single" w:sz="8" w:space="0" w:color="000000"/>
+              <w:left w:val="single" w:sz="8" w:space="0" w:color="000000"/>
+              <w:bottom w:val="single" w:sz="8" w:space="0" w:color="000000"/>
+              <w:right w:val="single" w:sz="8" w:space="0" w:color="000000"/>
+            </w:tcBorders>
+            <w:shd w:val="clear" w:color="auto" w:fill="auto"/>
+            <w:tcMar>
+              <w:top w:w="72" w:type="dxa"/>
+              <w:left w:w="144" w:type="dxa"/>
+              <w:bottom w:w="72" w:type="dxa"/>
+              <w:right w:w="144" w:type="dxa"/>
+            </w:tcMar>
+          </w:tcPr>
+          <w:p>
+            <w:pPr>
+              <w:spacing w:after="0" w:line="240" w:lineRule="auto"/>
+              <w:rPr>
+                <w:i/>
+                <w:iCs/>
+                <w:sz w:val="24"/>
+                <w:szCs w:val="24"/>
+              </w:rPr>
+            </w:pPr>
+            <w:r>
+              <w:rPr>
+                <w:i/>
+                <w:iCs/>
+                <w:sz w:val="24"/>
+                <w:szCs w:val="24"/>
+              </w:rPr>
+              <w:t>Mostra Mockup-creazioneAnnuncioNext05, con i dati dell’immobile</w:t>
+            </w:r>
+            <w:r>
+              <w:rPr>
+                <w:i/>
+                <w:iCs/>
+                <w:sz w:val="24"/>
+                <w:szCs w:val="24"/>
+              </w:rPr>
+              <w:t xml:space="preserve"> </w:t>
+            </w:r>
+            <w:r>
+              <w:rPr>
+                <w:i/>
+                <w:iCs/>
+                <w:sz w:val="24"/>
+                <w:szCs w:val="24"/>
+              </w:rPr>
+              <w:t>precedentemente inseriti</w:t>
+            </w:r>
+            <w:r>
+              <w:rPr>
+                <w:i/>
+                <w:iCs/>
+                <w:sz w:val="24"/>
+                <w:szCs w:val="24"/>
+              </w:rPr>
+              <w:t>.</w:t>
+            </w:r>
+          </w:p>
+        </w:tc>
+      </w:tr>
+      <w:tr>
+        <w:trPr>
+          <w:trHeight w:val="408"/>
+        </w:trPr>
+        <w:tc>
+          <w:tcPr>
+            <w:tcW w:w="2651" w:type="dxa"/>
+            <w:tcBorders>
+              <w:top w:val="single" w:sz="8" w:space="0" w:color="000000"/>
+              <w:left w:val="single" w:sz="8" w:space="0" w:color="000000"/>
+              <w:bottom w:val="single" w:sz="8" w:space="0" w:color="000000"/>
+              <w:right w:val="single" w:sz="8" w:space="0" w:color="000000"/>
+            </w:tcBorders>
+            <w:vAlign w:val="center"/>
+          </w:tcPr>
+          <w:p>
+            <w:pPr>
+              <w:spacing w:after="0" w:line="240" w:lineRule="auto"/>
+              <w:rPr>
+                <w:sz w:val="24"/>
+                <w:szCs w:val="24"/>
+              </w:rPr>
+            </w:pPr>
+          </w:p>
+        </w:tc>
+        <w:tc>
+          <w:tcPr>
+            <w:tcW w:w="1322" w:type="dxa"/>
+            <w:tcBorders>
+              <w:top w:val="single" w:sz="8" w:space="0" w:color="000000"/>
+              <w:left w:val="single" w:sz="8" w:space="0" w:color="000000"/>
+              <w:bottom w:val="single" w:sz="8" w:space="0" w:color="000000"/>
+              <w:right w:val="single" w:sz="8" w:space="0" w:color="000000"/>
+            </w:tcBorders>
+            <w:shd w:val="clear" w:color="auto" w:fill="auto"/>
+            <w:tcMar>
+              <w:top w:w="72" w:type="dxa"/>
+              <w:left w:w="144" w:type="dxa"/>
+              <w:bottom w:w="72" w:type="dxa"/>
+              <w:right w:w="144" w:type="dxa"/>
+            </w:tcMar>
+          </w:tcPr>
+          <w:p>
+            <w:pPr>
+              <w:spacing w:after="0" w:line="240" w:lineRule="auto"/>
+              <w:rPr>
+                <w:i/>
+                <w:iCs/>
+                <w:sz w:val="24"/>
+                <w:szCs w:val="24"/>
+              </w:rPr>
+            </w:pPr>
+          </w:p>
+        </w:tc>
+        <w:tc>
+          <w:tcPr>
+            <w:tcW w:w="3264" w:type="dxa"/>
+            <w:tcBorders>
+              <w:top w:val="single" w:sz="8" w:space="0" w:color="000000"/>
+              <w:left w:val="single" w:sz="8" w:space="0" w:color="000000"/>
+              <w:bottom w:val="single" w:sz="8" w:space="0" w:color="000000"/>
+              <w:right w:val="single" w:sz="8" w:space="0" w:color="000000"/>
+            </w:tcBorders>
+            <w:shd w:val="clear" w:color="auto" w:fill="auto"/>
+            <w:tcMar>
+              <w:top w:w="72" w:type="dxa"/>
+              <w:left w:w="144" w:type="dxa"/>
+              <w:bottom w:w="72" w:type="dxa"/>
+              <w:right w:w="144" w:type="dxa"/>
+            </w:tcMar>
+          </w:tcPr>
+          <w:p>
+            <w:pPr>
+              <w:spacing w:after="0" w:line="240" w:lineRule="auto"/>
+              <w:rPr>
+                <w:sz w:val="24"/>
+                <w:szCs w:val="24"/>
+              </w:rPr>
+            </w:pPr>
+            <w:r>
+              <w:rPr>
+                <w:sz w:val="24"/>
+                <w:szCs w:val="24"/>
+              </w:rPr>
+              <w:t>Può modificare il numero di metri quadri, il numero di stanze, il numero di piano e selezionare una diversa classe energetica.</w:t>
+            </w:r>
+          </w:p>
+        </w:tc>
+        <w:tc>
+          <w:tcPr>
+            <w:tcW w:w="2918" w:type="dxa"/>
+            <w:tcBorders>
+              <w:top w:val="single" w:sz="8" w:space="0" w:color="000000"/>
+              <w:left w:val="single" w:sz="8" w:space="0" w:color="000000"/>
+              <w:bottom w:val="single" w:sz="8" w:space="0" w:color="000000"/>
+              <w:right w:val="single" w:sz="8" w:space="0" w:color="000000"/>
+            </w:tcBorders>
+            <w:shd w:val="clear" w:color="auto" w:fill="auto"/>
+            <w:tcMar>
+              <w:top w:w="72" w:type="dxa"/>
+              <w:left w:w="144" w:type="dxa"/>
+              <w:bottom w:w="72" w:type="dxa"/>
+              <w:right w:w="144" w:type="dxa"/>
+            </w:tcMar>
+          </w:tcPr>
+          <w:p>
+            <w:pPr>
+              <w:spacing w:after="0" w:line="240" w:lineRule="auto"/>
+              <w:rPr>
+                <w:i/>
+                <w:iCs/>
+                <w:sz w:val="24"/>
+                <w:szCs w:val="24"/>
+              </w:rPr>
+            </w:pPr>
+          </w:p>
+        </w:tc>
+      </w:tr>
+      <w:tr>
+        <w:trPr>
+          <w:trHeight w:val="408"/>
+        </w:trPr>
+        <w:tc>
+          <w:tcPr>
+            <w:tcW w:w="2651" w:type="dxa"/>
+            <w:tcBorders>
+              <w:top w:val="single" w:sz="8" w:space="0" w:color="000000"/>
+              <w:left w:val="single" w:sz="8" w:space="0" w:color="000000"/>
+              <w:bottom w:val="single" w:sz="8" w:space="0" w:color="000000"/>
+              <w:right w:val="single" w:sz="8" w:space="0" w:color="000000"/>
+            </w:tcBorders>
+            <w:vAlign w:val="center"/>
+          </w:tcPr>
+          <w:p>
+            <w:pPr>
+              <w:spacing w:after="0" w:line="240" w:lineRule="auto"/>
+              <w:rPr>
+                <w:sz w:val="24"/>
+                <w:szCs w:val="24"/>
+              </w:rPr>
+            </w:pPr>
+          </w:p>
+        </w:tc>
+        <w:tc>
+          <w:tcPr>
+            <w:tcW w:w="1322" w:type="dxa"/>
+            <w:tcBorders>
+              <w:top w:val="single" w:sz="8" w:space="0" w:color="000000"/>
+              <w:left w:val="single" w:sz="8" w:space="0" w:color="000000"/>
+              <w:bottom w:val="single" w:sz="8" w:space="0" w:color="000000"/>
+              <w:right w:val="single" w:sz="8" w:space="0" w:color="000000"/>
+            </w:tcBorders>
+            <w:shd w:val="clear" w:color="auto" w:fill="auto"/>
+            <w:tcMar>
+              <w:top w:w="72" w:type="dxa"/>
+              <w:left w:w="144" w:type="dxa"/>
+              <w:bottom w:w="72" w:type="dxa"/>
+              <w:right w:w="144" w:type="dxa"/>
+            </w:tcMar>
+          </w:tcPr>
+          <w:p>
+            <w:pPr>
+              <w:spacing w:after="0" w:line="240" w:lineRule="auto"/>
+              <w:rPr>
+                <w:i/>
+                <w:iCs/>
+                <w:sz w:val="24"/>
+                <w:szCs w:val="24"/>
+              </w:rPr>
+            </w:pPr>
+          </w:p>
+        </w:tc>
+        <w:tc>
+          <w:tcPr>
+            <w:tcW w:w="3264" w:type="dxa"/>
+            <w:tcBorders>
+              <w:top w:val="single" w:sz="8" w:space="0" w:color="000000"/>
+              <w:left w:val="single" w:sz="8" w:space="0" w:color="000000"/>
+              <w:bottom w:val="single" w:sz="8" w:space="0" w:color="000000"/>
+              <w:right w:val="single" w:sz="8" w:space="0" w:color="000000"/>
+            </w:tcBorders>
+            <w:shd w:val="clear" w:color="auto" w:fill="auto"/>
+            <w:tcMar>
+              <w:top w:w="72" w:type="dxa"/>
+              <w:left w:w="144" w:type="dxa"/>
+              <w:bottom w:w="72" w:type="dxa"/>
+              <w:right w:w="144" w:type="dxa"/>
+            </w:tcMar>
+          </w:tcPr>
+          <w:p>
+            <w:pPr>
+              <w:spacing w:after="0" w:line="240" w:lineRule="auto"/>
+              <w:rPr>
+                <w:sz w:val="24"/>
+                <w:szCs w:val="24"/>
+              </w:rPr>
+            </w:pPr>
+            <w:r>
+              <w:rPr>
+                <w:sz w:val="24"/>
+                <w:szCs w:val="24"/>
+              </w:rPr>
+              <w:t>Preme bottone “Next” su Mockup-</w:t>
+            </w:r>
+            <w:r>
+              <w:rPr>
+                <w:sz w:val="24"/>
+                <w:szCs w:val="24"/>
+              </w:rPr>
+              <w:lastRenderedPageBreak/>
+              <w:t>creazioneAnnuncioNext0</w:t>
+            </w:r>
+            <w:r>
+              <w:rPr>
+                <w:sz w:val="24"/>
+                <w:szCs w:val="24"/>
+              </w:rPr>
+              <w:t>5</w:t>
+            </w:r>
+            <w:r>
+              <w:rPr>
+                <w:sz w:val="24"/>
+                <w:szCs w:val="24"/>
+              </w:rPr>
+              <w:t>.</w:t>
+            </w:r>
+          </w:p>
+        </w:tc>
+        <w:tc>
+          <w:tcPr>
+            <w:tcW w:w="2918" w:type="dxa"/>
+            <w:tcBorders>
+              <w:top w:val="single" w:sz="8" w:space="0" w:color="000000"/>
+              <w:left w:val="single" w:sz="8" w:space="0" w:color="000000"/>
+              <w:bottom w:val="single" w:sz="8" w:space="0" w:color="000000"/>
+              <w:right w:val="single" w:sz="8" w:space="0" w:color="000000"/>
+            </w:tcBorders>
+            <w:shd w:val="clear" w:color="auto" w:fill="auto"/>
+            <w:tcMar>
+              <w:top w:w="72" w:type="dxa"/>
+              <w:left w:w="144" w:type="dxa"/>
+              <w:bottom w:w="72" w:type="dxa"/>
+              <w:right w:w="144" w:type="dxa"/>
+            </w:tcMar>
+          </w:tcPr>
+          <w:p>
+            <w:pPr>
+              <w:spacing w:after="0" w:line="240" w:lineRule="auto"/>
+              <w:rPr>
+                <w:i/>
+                <w:iCs/>
+                <w:sz w:val="24"/>
+                <w:szCs w:val="24"/>
+              </w:rPr>
+            </w:pPr>
+          </w:p>
+        </w:tc>
+      </w:tr>
+      <w:tr>
+        <w:trPr>
+          <w:trHeight w:val="408"/>
+        </w:trPr>
+        <w:tc>
+          <w:tcPr>
+            <w:tcW w:w="2651" w:type="dxa"/>
+            <w:tcBorders>
+              <w:top w:val="single" w:sz="8" w:space="0" w:color="000000"/>
+              <w:left w:val="single" w:sz="8" w:space="0" w:color="000000"/>
+              <w:bottom w:val="single" w:sz="8" w:space="0" w:color="000000"/>
+              <w:right w:val="single" w:sz="8" w:space="0" w:color="000000"/>
+            </w:tcBorders>
+            <w:vAlign w:val="center"/>
+          </w:tcPr>
+          <w:p>
+            <w:pPr>
+              <w:spacing w:after="0" w:line="240" w:lineRule="auto"/>
+              <w:rPr>
+                <w:sz w:val="24"/>
+                <w:szCs w:val="24"/>
+              </w:rPr>
+            </w:pPr>
+          </w:p>
+        </w:tc>
+        <w:tc>
+          <w:tcPr>
+            <w:tcW w:w="1322" w:type="dxa"/>
+            <w:tcBorders>
+              <w:top w:val="single" w:sz="8" w:space="0" w:color="000000"/>
+              <w:left w:val="single" w:sz="8" w:space="0" w:color="000000"/>
+              <w:bottom w:val="single" w:sz="8" w:space="0" w:color="000000"/>
+              <w:right w:val="single" w:sz="8" w:space="0" w:color="000000"/>
+            </w:tcBorders>
+            <w:shd w:val="clear" w:color="auto" w:fill="auto"/>
+            <w:tcMar>
+              <w:top w:w="72" w:type="dxa"/>
+              <w:left w:w="144" w:type="dxa"/>
+              <w:bottom w:w="72" w:type="dxa"/>
+              <w:right w:w="144" w:type="dxa"/>
+            </w:tcMar>
+          </w:tcPr>
+          <w:p>
+            <w:pPr>
+              <w:spacing w:after="0" w:line="240" w:lineRule="auto"/>
+              <w:rPr>
+                <w:i/>
+                <w:iCs/>
+                <w:sz w:val="24"/>
+                <w:szCs w:val="24"/>
+              </w:rPr>
+            </w:pPr>
+          </w:p>
+        </w:tc>
+        <w:tc>
+          <w:tcPr>
+            <w:tcW w:w="3264" w:type="dxa"/>
+            <w:tcBorders>
+              <w:top w:val="single" w:sz="8" w:space="0" w:color="000000"/>
+              <w:left w:val="single" w:sz="8" w:space="0" w:color="000000"/>
+              <w:bottom w:val="single" w:sz="8" w:space="0" w:color="000000"/>
+              <w:right w:val="single" w:sz="8" w:space="0" w:color="000000"/>
+            </w:tcBorders>
+            <w:shd w:val="clear" w:color="auto" w:fill="auto"/>
+            <w:tcMar>
+              <w:top w:w="72" w:type="dxa"/>
+              <w:left w:w="144" w:type="dxa"/>
+              <w:bottom w:w="72" w:type="dxa"/>
+              <w:right w:w="144" w:type="dxa"/>
+            </w:tcMar>
+          </w:tcPr>
+          <w:p>
+            <w:pPr>
+              <w:spacing w:after="0" w:line="240" w:lineRule="auto"/>
+              <w:rPr>
+                <w:sz w:val="24"/>
+                <w:szCs w:val="24"/>
+              </w:rPr>
+            </w:pPr>
+          </w:p>
+        </w:tc>
+        <w:tc>
+          <w:tcPr>
+            <w:tcW w:w="2918" w:type="dxa"/>
+            <w:tcBorders>
+              <w:top w:val="single" w:sz="8" w:space="0" w:color="000000"/>
+              <w:left w:val="single" w:sz="8" w:space="0" w:color="000000"/>
+              <w:bottom w:val="single" w:sz="8" w:space="0" w:color="000000"/>
+              <w:right w:val="single" w:sz="8" w:space="0" w:color="000000"/>
+            </w:tcBorders>
+            <w:shd w:val="clear" w:color="auto" w:fill="auto"/>
+            <w:tcMar>
+              <w:top w:w="72" w:type="dxa"/>
+              <w:left w:w="144" w:type="dxa"/>
+              <w:bottom w:w="72" w:type="dxa"/>
+              <w:right w:w="144" w:type="dxa"/>
+            </w:tcMar>
+          </w:tcPr>
+          <w:p>
+            <w:pPr>
+              <w:spacing w:after="0" w:line="240" w:lineRule="auto"/>
+              <w:rPr>
+                <w:i/>
+                <w:iCs/>
+                <w:sz w:val="24"/>
+                <w:szCs w:val="24"/>
+              </w:rPr>
+            </w:pPr>
+            <w:r>
+              <w:rPr>
+                <w:i/>
+                <w:iCs/>
+                <w:sz w:val="24"/>
+                <w:szCs w:val="24"/>
+              </w:rPr>
+              <w:t xml:space="preserve">Riprende dal passo </w:t>
+            </w:r>
+            <w:r>
+              <w:rPr>
+                <w:i/>
+                <w:iCs/>
+                <w:sz w:val="24"/>
+                <w:szCs w:val="24"/>
+              </w:rPr>
+              <w:t xml:space="preserve">22 </w:t>
+            </w:r>
+            <w:r>
+              <w:rPr>
+                <w:i/>
+                <w:iCs/>
+                <w:sz w:val="24"/>
+                <w:szCs w:val="24"/>
+              </w:rPr>
+              <w:t xml:space="preserve">del </w:t>
+            </w:r>
+            <w:proofErr w:type="spellStart"/>
+            <w:r>
+              <w:rPr>
+                <w:i/>
+                <w:iCs/>
+                <w:sz w:val="24"/>
+                <w:szCs w:val="24"/>
+              </w:rPr>
+              <w:t>main</w:t>
+            </w:r>
+            <w:proofErr w:type="spellEnd"/>
+            <w:r>
+              <w:rPr>
+                <w:i/>
+                <w:iCs/>
+                <w:sz w:val="24"/>
+                <w:szCs w:val="24"/>
+              </w:rPr>
+              <w:t xml:space="preserve"> scenario.</w:t>
+            </w:r>
+          </w:p>
+        </w:tc>
+      </w:tr>
+      <w:tr>
+        <w:trPr>
+          <w:trHeight w:val="408"/>
+        </w:trPr>
+        <w:tc>
+          <w:tcPr>
+            <w:tcW w:w="2651" w:type="dxa"/>
+            <w:tcBorders>
+              <w:top w:val="single" w:sz="8" w:space="0" w:color="000000"/>
+              <w:left w:val="single" w:sz="8" w:space="0" w:color="000000"/>
+              <w:bottom w:val="single" w:sz="8" w:space="0" w:color="000000"/>
+              <w:right w:val="single" w:sz="8" w:space="0" w:color="000000"/>
+            </w:tcBorders>
+            <w:vAlign w:val="center"/>
+          </w:tcPr>
+          <w:p>
+            <w:pPr>
+              <w:spacing w:after="0" w:line="240" w:lineRule="auto"/>
+              <w:rPr>
+                <w:sz w:val="24"/>
+                <w:szCs w:val="24"/>
+              </w:rPr>
+            </w:pPr>
+          </w:p>
+        </w:tc>
+        <w:tc>
+          <w:tcPr>
+            <w:tcW w:w="1322" w:type="dxa"/>
+            <w:tcBorders>
+              <w:top w:val="single" w:sz="8" w:space="0" w:color="000000"/>
+              <w:left w:val="single" w:sz="8" w:space="0" w:color="000000"/>
+              <w:bottom w:val="single" w:sz="8" w:space="0" w:color="000000"/>
+              <w:right w:val="single" w:sz="8" w:space="0" w:color="000000"/>
+            </w:tcBorders>
+            <w:shd w:val="clear" w:color="auto" w:fill="auto"/>
+            <w:tcMar>
+              <w:top w:w="72" w:type="dxa"/>
+              <w:left w:w="144" w:type="dxa"/>
+              <w:bottom w:w="72" w:type="dxa"/>
+              <w:right w:w="144" w:type="dxa"/>
+            </w:tcMar>
+          </w:tcPr>
+          <w:p>
+            <w:pPr>
+              <w:spacing w:after="0" w:line="240" w:lineRule="auto"/>
+              <w:rPr>
+                <w:i/>
+                <w:iCs/>
+                <w:sz w:val="24"/>
+                <w:szCs w:val="24"/>
+              </w:rPr>
+            </w:pPr>
+            <w:r>
+              <w:rPr>
+                <w:i/>
+                <w:iCs/>
+                <w:sz w:val="24"/>
+                <w:szCs w:val="24"/>
+              </w:rPr>
+              <w:t xml:space="preserve">In qualsiasi passo compreso tra 3 e 23 (inclusi) del </w:t>
+            </w:r>
+            <w:proofErr w:type="spellStart"/>
+            <w:r>
+              <w:rPr>
+                <w:i/>
+                <w:iCs/>
+                <w:sz w:val="24"/>
+                <w:szCs w:val="24"/>
+              </w:rPr>
+              <w:t>main</w:t>
+            </w:r>
+            <w:proofErr w:type="spellEnd"/>
+            <w:r>
+              <w:rPr>
+                <w:i/>
+                <w:iCs/>
+                <w:sz w:val="24"/>
+                <w:szCs w:val="24"/>
+              </w:rPr>
+              <w:t xml:space="preserve"> scenario.</w:t>
+            </w:r>
+          </w:p>
+        </w:tc>
+        <w:tc>
+          <w:tcPr>
+            <w:tcW w:w="3264" w:type="dxa"/>
+            <w:tcBorders>
+              <w:top w:val="single" w:sz="8" w:space="0" w:color="000000"/>
+              <w:left w:val="single" w:sz="8" w:space="0" w:color="000000"/>
+              <w:bottom w:val="single" w:sz="8" w:space="0" w:color="000000"/>
+              <w:right w:val="single" w:sz="8" w:space="0" w:color="000000"/>
+            </w:tcBorders>
+            <w:shd w:val="clear" w:color="auto" w:fill="auto"/>
+            <w:tcMar>
+              <w:top w:w="72" w:type="dxa"/>
+              <w:left w:w="144" w:type="dxa"/>
+              <w:bottom w:w="72" w:type="dxa"/>
+              <w:right w:w="144" w:type="dxa"/>
+            </w:tcMar>
+          </w:tcPr>
+          <w:p>
+            <w:pPr>
+              <w:spacing w:after="0" w:line="240" w:lineRule="auto"/>
+              <w:rPr>
+                <w:sz w:val="24"/>
+                <w:szCs w:val="24"/>
+              </w:rPr>
+            </w:pPr>
+            <w:r>
+              <w:rPr>
+                <w:sz w:val="24"/>
+                <w:szCs w:val="24"/>
+              </w:rPr>
+              <w:t>Preme bottone “</w:t>
+            </w:r>
+            <w:proofErr w:type="spellStart"/>
+            <w:r>
+              <w:rPr>
+                <w:sz w:val="24"/>
+                <w:szCs w:val="24"/>
+              </w:rPr>
+              <w:t>Discard</w:t>
+            </w:r>
+            <w:proofErr w:type="spellEnd"/>
+            <w:r>
+              <w:rPr>
+                <w:sz w:val="24"/>
+                <w:szCs w:val="24"/>
+              </w:rPr>
+              <w:t>”.</w:t>
+            </w:r>
+          </w:p>
+        </w:tc>
+        <w:tc>
+          <w:tcPr>
+            <w:tcW w:w="2918" w:type="dxa"/>
+            <w:tcBorders>
+              <w:top w:val="single" w:sz="8" w:space="0" w:color="000000"/>
+              <w:left w:val="single" w:sz="8" w:space="0" w:color="000000"/>
+              <w:bottom w:val="single" w:sz="8" w:space="0" w:color="000000"/>
+              <w:right w:val="single" w:sz="8" w:space="0" w:color="000000"/>
+            </w:tcBorders>
+            <w:shd w:val="clear" w:color="auto" w:fill="auto"/>
+            <w:tcMar>
+              <w:top w:w="72" w:type="dxa"/>
+              <w:left w:w="144" w:type="dxa"/>
+              <w:bottom w:w="72" w:type="dxa"/>
+              <w:right w:w="144" w:type="dxa"/>
+            </w:tcMar>
+          </w:tcPr>
+          <w:p>
+            <w:pPr>
+              <w:spacing w:after="0" w:line="240" w:lineRule="auto"/>
+              <w:rPr>
+                <w:i/>
+                <w:iCs/>
+                <w:sz w:val="24"/>
+                <w:szCs w:val="24"/>
+              </w:rPr>
+            </w:pPr>
+          </w:p>
+        </w:tc>
+      </w:tr>
+      <w:tr>
+        <w:trPr>
+          <w:trHeight w:val="408"/>
+        </w:trPr>
+        <w:tc>
+          <w:tcPr>
+            <w:tcW w:w="2651" w:type="dxa"/>
+            <w:tcBorders>
+              <w:top w:val="single" w:sz="8" w:space="0" w:color="000000"/>
+              <w:left w:val="single" w:sz="8" w:space="0" w:color="000000"/>
+              <w:bottom w:val="single" w:sz="8" w:space="0" w:color="000000"/>
+              <w:right w:val="single" w:sz="8" w:space="0" w:color="000000"/>
+            </w:tcBorders>
+            <w:vAlign w:val="center"/>
+          </w:tcPr>
+          <w:p>
+            <w:pPr>
+              <w:spacing w:after="0" w:line="240" w:lineRule="auto"/>
+              <w:rPr>
+                <w:sz w:val="24"/>
+                <w:szCs w:val="24"/>
+              </w:rPr>
+            </w:pPr>
+          </w:p>
+        </w:tc>
+        <w:tc>
+          <w:tcPr>
+            <w:tcW w:w="1322" w:type="dxa"/>
+            <w:tcBorders>
+              <w:top w:val="single" w:sz="8" w:space="0" w:color="000000"/>
+              <w:left w:val="single" w:sz="8" w:space="0" w:color="000000"/>
+              <w:bottom w:val="single" w:sz="8" w:space="0" w:color="000000"/>
+              <w:right w:val="single" w:sz="8" w:space="0" w:color="000000"/>
+            </w:tcBorders>
+            <w:shd w:val="clear" w:color="auto" w:fill="auto"/>
+            <w:tcMar>
+              <w:top w:w="72" w:type="dxa"/>
+              <w:left w:w="144" w:type="dxa"/>
+              <w:bottom w:w="72" w:type="dxa"/>
+              <w:right w:w="144" w:type="dxa"/>
+            </w:tcMar>
+          </w:tcPr>
+          <w:p>
+            <w:pPr>
+              <w:spacing w:after="0" w:line="240" w:lineRule="auto"/>
+              <w:rPr>
+                <w:i/>
+                <w:iCs/>
+                <w:sz w:val="24"/>
+                <w:szCs w:val="24"/>
+              </w:rPr>
+            </w:pPr>
+          </w:p>
+        </w:tc>
+        <w:tc>
+          <w:tcPr>
+            <w:tcW w:w="3264" w:type="dxa"/>
+            <w:tcBorders>
+              <w:top w:val="single" w:sz="8" w:space="0" w:color="000000"/>
+              <w:left w:val="single" w:sz="8" w:space="0" w:color="000000"/>
+              <w:bottom w:val="single" w:sz="8" w:space="0" w:color="000000"/>
+              <w:right w:val="single" w:sz="8" w:space="0" w:color="000000"/>
+            </w:tcBorders>
+            <w:shd w:val="clear" w:color="auto" w:fill="auto"/>
+            <w:tcMar>
+              <w:top w:w="72" w:type="dxa"/>
+              <w:left w:w="144" w:type="dxa"/>
+              <w:bottom w:w="72" w:type="dxa"/>
+              <w:right w:w="144" w:type="dxa"/>
+            </w:tcMar>
+          </w:tcPr>
+          <w:p>
+            <w:pPr>
+              <w:spacing w:after="0" w:line="240" w:lineRule="auto"/>
+              <w:rPr>
+                <w:sz w:val="24"/>
+                <w:szCs w:val="24"/>
+              </w:rPr>
+            </w:pPr>
+          </w:p>
+        </w:tc>
+        <w:tc>
+          <w:tcPr>
+            <w:tcW w:w="2918" w:type="dxa"/>
+            <w:tcBorders>
+              <w:top w:val="single" w:sz="8" w:space="0" w:color="000000"/>
+              <w:left w:val="single" w:sz="8" w:space="0" w:color="000000"/>
+              <w:bottom w:val="single" w:sz="8" w:space="0" w:color="000000"/>
+              <w:right w:val="single" w:sz="8" w:space="0" w:color="000000"/>
+            </w:tcBorders>
+            <w:shd w:val="clear" w:color="auto" w:fill="auto"/>
+            <w:tcMar>
+              <w:top w:w="72" w:type="dxa"/>
+              <w:left w:w="144" w:type="dxa"/>
+              <w:bottom w:w="72" w:type="dxa"/>
+              <w:right w:w="144" w:type="dxa"/>
+            </w:tcMar>
+          </w:tcPr>
+          <w:p>
+            <w:pPr>
+              <w:spacing w:after="0" w:line="240" w:lineRule="auto"/>
+              <w:rPr>
+                <w:i/>
+                <w:iCs/>
+                <w:sz w:val="24"/>
+                <w:szCs w:val="24"/>
+              </w:rPr>
+            </w:pPr>
+            <w:r>
+              <w:rPr>
+                <w:i/>
+                <w:iCs/>
+                <w:sz w:val="24"/>
+                <w:szCs w:val="24"/>
+              </w:rPr>
+              <w:t xml:space="preserve">Mostra </w:t>
+            </w:r>
+            <w:proofErr w:type="spellStart"/>
+            <w:r>
+              <w:rPr>
+                <w:i/>
+                <w:iCs/>
+                <w:sz w:val="24"/>
+                <w:szCs w:val="24"/>
+              </w:rPr>
+              <w:t>Mockup-discardDialog</w:t>
+            </w:r>
+            <w:proofErr w:type="spellEnd"/>
+            <w:r>
+              <w:rPr>
+                <w:i/>
+                <w:iCs/>
+                <w:sz w:val="24"/>
+                <w:szCs w:val="24"/>
+              </w:rPr>
+              <w:t>.</w:t>
+            </w:r>
+          </w:p>
+        </w:tc>
+      </w:tr>
+      <w:tr>
+        <w:trPr>
+          <w:trHeight w:val="408"/>
+        </w:trPr>
+        <w:tc>
+          <w:tcPr>
+            <w:tcW w:w="2651" w:type="dxa"/>
+            <w:tcBorders>
+              <w:top w:val="single" w:sz="8" w:space="0" w:color="000000"/>
+              <w:left w:val="single" w:sz="8" w:space="0" w:color="000000"/>
+              <w:bottom w:val="single" w:sz="8" w:space="0" w:color="000000"/>
+              <w:right w:val="single" w:sz="8" w:space="0" w:color="000000"/>
+            </w:tcBorders>
+            <w:vAlign w:val="center"/>
+          </w:tcPr>
+          <w:p>
+            <w:pPr>
+              <w:spacing w:after="0" w:line="240" w:lineRule="auto"/>
+              <w:rPr>
+                <w:sz w:val="24"/>
+                <w:szCs w:val="24"/>
+              </w:rPr>
+            </w:pPr>
+          </w:p>
+        </w:tc>
+        <w:tc>
+          <w:tcPr>
+            <w:tcW w:w="1322" w:type="dxa"/>
+            <w:tcBorders>
+              <w:top w:val="single" w:sz="8" w:space="0" w:color="000000"/>
+              <w:left w:val="single" w:sz="8" w:space="0" w:color="000000"/>
+              <w:bottom w:val="single" w:sz="8" w:space="0" w:color="000000"/>
+              <w:right w:val="single" w:sz="8" w:space="0" w:color="000000"/>
+            </w:tcBorders>
+            <w:shd w:val="clear" w:color="auto" w:fill="auto"/>
+            <w:tcMar>
+              <w:top w:w="72" w:type="dxa"/>
+              <w:left w:w="144" w:type="dxa"/>
+              <w:bottom w:w="72" w:type="dxa"/>
+              <w:right w:w="144" w:type="dxa"/>
+            </w:tcMar>
+          </w:tcPr>
+          <w:p>
+            <w:pPr>
+              <w:spacing w:after="0" w:line="240" w:lineRule="auto"/>
+              <w:rPr>
+                <w:i/>
+                <w:iCs/>
+                <w:sz w:val="24"/>
+                <w:szCs w:val="24"/>
+              </w:rPr>
+            </w:pPr>
+          </w:p>
+        </w:tc>
+        <w:tc>
+          <w:tcPr>
+            <w:tcW w:w="3264" w:type="dxa"/>
+            <w:tcBorders>
+              <w:top w:val="single" w:sz="8" w:space="0" w:color="000000"/>
+              <w:left w:val="single" w:sz="8" w:space="0" w:color="000000"/>
+              <w:bottom w:val="single" w:sz="8" w:space="0" w:color="000000"/>
+              <w:right w:val="single" w:sz="8" w:space="0" w:color="000000"/>
+            </w:tcBorders>
+            <w:shd w:val="clear" w:color="auto" w:fill="auto"/>
+            <w:tcMar>
+              <w:top w:w="72" w:type="dxa"/>
+              <w:left w:w="144" w:type="dxa"/>
+              <w:bottom w:w="72" w:type="dxa"/>
+              <w:right w:w="144" w:type="dxa"/>
+            </w:tcMar>
+          </w:tcPr>
+          <w:p>
+            <w:pPr>
+              <w:spacing w:after="0" w:line="240" w:lineRule="auto"/>
+              <w:rPr>
+                <w:sz w:val="24"/>
+                <w:szCs w:val="24"/>
+              </w:rPr>
+            </w:pPr>
+            <w:r>
+              <w:rPr>
+                <w:sz w:val="24"/>
+                <w:szCs w:val="24"/>
+              </w:rPr>
+              <w:t>Preme bottone “No”.</w:t>
+            </w:r>
+          </w:p>
+        </w:tc>
+        <w:tc>
+          <w:tcPr>
+            <w:tcW w:w="2918" w:type="dxa"/>
+            <w:tcBorders>
+              <w:top w:val="single" w:sz="8" w:space="0" w:color="000000"/>
+              <w:left w:val="single" w:sz="8" w:space="0" w:color="000000"/>
+              <w:bottom w:val="single" w:sz="8" w:space="0" w:color="000000"/>
+              <w:right w:val="single" w:sz="8" w:space="0" w:color="000000"/>
+            </w:tcBorders>
+            <w:shd w:val="clear" w:color="auto" w:fill="auto"/>
+            <w:tcMar>
+              <w:top w:w="72" w:type="dxa"/>
+              <w:left w:w="144" w:type="dxa"/>
+              <w:bottom w:w="72" w:type="dxa"/>
+              <w:right w:w="144" w:type="dxa"/>
+            </w:tcMar>
+          </w:tcPr>
+          <w:p>
+            <w:pPr>
+              <w:spacing w:after="0" w:line="240" w:lineRule="auto"/>
+              <w:rPr>
+                <w:i/>
+                <w:iCs/>
+                <w:sz w:val="24"/>
+                <w:szCs w:val="24"/>
+              </w:rPr>
+            </w:pPr>
+          </w:p>
+        </w:tc>
+      </w:tr>
+      <w:tr>
+        <w:trPr>
+          <w:trHeight w:val="408"/>
+        </w:trPr>
+        <w:tc>
+          <w:tcPr>
+            <w:tcW w:w="2651" w:type="dxa"/>
+            <w:tcBorders>
+              <w:top w:val="single" w:sz="8" w:space="0" w:color="000000"/>
+              <w:left w:val="single" w:sz="8" w:space="0" w:color="000000"/>
+              <w:bottom w:val="single" w:sz="8" w:space="0" w:color="000000"/>
+              <w:right w:val="single" w:sz="8" w:space="0" w:color="000000"/>
+            </w:tcBorders>
+            <w:vAlign w:val="center"/>
+          </w:tcPr>
+          <w:p>
+            <w:pPr>
+              <w:spacing w:after="0" w:line="240" w:lineRule="auto"/>
+              <w:rPr>
+                <w:sz w:val="24"/>
+                <w:szCs w:val="24"/>
+              </w:rPr>
+            </w:pPr>
+          </w:p>
+        </w:tc>
+        <w:tc>
+          <w:tcPr>
+            <w:tcW w:w="1322" w:type="dxa"/>
+            <w:tcBorders>
+              <w:top w:val="single" w:sz="8" w:space="0" w:color="000000"/>
+              <w:left w:val="single" w:sz="8" w:space="0" w:color="000000"/>
+              <w:bottom w:val="single" w:sz="8" w:space="0" w:color="000000"/>
+              <w:right w:val="single" w:sz="8" w:space="0" w:color="000000"/>
+            </w:tcBorders>
+            <w:shd w:val="clear" w:color="auto" w:fill="auto"/>
+            <w:tcMar>
+              <w:top w:w="72" w:type="dxa"/>
+              <w:left w:w="144" w:type="dxa"/>
+              <w:bottom w:w="72" w:type="dxa"/>
+              <w:right w:w="144" w:type="dxa"/>
+            </w:tcMar>
+          </w:tcPr>
+          <w:p>
+            <w:pPr>
+              <w:spacing w:after="0" w:line="240" w:lineRule="auto"/>
+              <w:rPr>
+                <w:i/>
+                <w:iCs/>
+                <w:sz w:val="24"/>
+                <w:szCs w:val="24"/>
+              </w:rPr>
+            </w:pPr>
+          </w:p>
+        </w:tc>
+        <w:tc>
+          <w:tcPr>
+            <w:tcW w:w="3264" w:type="dxa"/>
+            <w:tcBorders>
+              <w:top w:val="single" w:sz="8" w:space="0" w:color="000000"/>
+              <w:left w:val="single" w:sz="8" w:space="0" w:color="000000"/>
+              <w:bottom w:val="single" w:sz="8" w:space="0" w:color="000000"/>
+              <w:right w:val="single" w:sz="8" w:space="0" w:color="000000"/>
+            </w:tcBorders>
+            <w:shd w:val="clear" w:color="auto" w:fill="auto"/>
+            <w:tcMar>
+              <w:top w:w="72" w:type="dxa"/>
+              <w:left w:w="144" w:type="dxa"/>
+              <w:bottom w:w="72" w:type="dxa"/>
+              <w:right w:w="144" w:type="dxa"/>
+            </w:tcMar>
+          </w:tcPr>
+          <w:p>
+            <w:pPr>
+              <w:spacing w:after="0" w:line="240" w:lineRule="auto"/>
+              <w:rPr>
+                <w:sz w:val="24"/>
+                <w:szCs w:val="24"/>
+              </w:rPr>
+            </w:pPr>
+          </w:p>
+        </w:tc>
+        <w:tc>
+          <w:tcPr>
+            <w:tcW w:w="2918" w:type="dxa"/>
+            <w:tcBorders>
+              <w:top w:val="single" w:sz="8" w:space="0" w:color="000000"/>
+              <w:left w:val="single" w:sz="8" w:space="0" w:color="000000"/>
+              <w:bottom w:val="single" w:sz="8" w:space="0" w:color="000000"/>
+              <w:right w:val="single" w:sz="8" w:space="0" w:color="000000"/>
+            </w:tcBorders>
+            <w:shd w:val="clear" w:color="auto" w:fill="auto"/>
+            <w:tcMar>
+              <w:top w:w="72" w:type="dxa"/>
+              <w:left w:w="144" w:type="dxa"/>
+              <w:bottom w:w="72" w:type="dxa"/>
+              <w:right w:w="144" w:type="dxa"/>
+            </w:tcMar>
+          </w:tcPr>
+          <w:p>
+            <w:pPr>
+              <w:spacing w:after="0" w:line="240" w:lineRule="auto"/>
+              <w:rPr>
+                <w:i/>
+                <w:iCs/>
+                <w:sz w:val="24"/>
+                <w:szCs w:val="24"/>
+              </w:rPr>
+            </w:pPr>
+            <w:r>
+              <w:rPr>
+                <w:i/>
+                <w:iCs/>
+                <w:sz w:val="24"/>
+                <w:szCs w:val="24"/>
+              </w:rPr>
+              <w:t xml:space="preserve">Riprende da uno dei passi compresi tra il passo 3 ed il passo 23 del </w:t>
+            </w:r>
+            <w:proofErr w:type="spellStart"/>
+            <w:r>
+              <w:rPr>
+                <w:i/>
+                <w:iCs/>
+                <w:sz w:val="24"/>
+                <w:szCs w:val="24"/>
+              </w:rPr>
+              <w:t>main</w:t>
+            </w:r>
+            <w:proofErr w:type="spellEnd"/>
+            <w:r>
+              <w:rPr>
+                <w:i/>
+                <w:iCs/>
+                <w:sz w:val="24"/>
+                <w:szCs w:val="24"/>
+              </w:rPr>
+              <w:t xml:space="preserve"> scenario.</w:t>
+            </w:r>
+          </w:p>
+        </w:tc>
+      </w:tr>
+      <w:tr>
+        <w:trPr>
+          <w:trHeight w:val="408"/>
+        </w:trPr>
+        <w:tc>
+          <w:tcPr>
+            <w:tcW w:w="2651" w:type="dxa"/>
+            <w:tcBorders>
+              <w:top w:val="single" w:sz="8" w:space="0" w:color="000000"/>
+              <w:left w:val="single" w:sz="8" w:space="0" w:color="000000"/>
+              <w:bottom w:val="single" w:sz="8" w:space="0" w:color="000000"/>
+              <w:right w:val="single" w:sz="8" w:space="0" w:color="000000"/>
+            </w:tcBorders>
+            <w:vAlign w:val="center"/>
+          </w:tcPr>
+          <w:p>
+            <w:pPr>
+              <w:spacing w:after="0" w:line="240" w:lineRule="auto"/>
+              <w:rPr>
+                <w:sz w:val="24"/>
+                <w:szCs w:val="24"/>
+              </w:rPr>
+            </w:pPr>
+          </w:p>
+        </w:tc>
+        <w:tc>
+          <w:tcPr>
+            <w:tcW w:w="1322" w:type="dxa"/>
+            <w:tcBorders>
+              <w:top w:val="single" w:sz="8" w:space="0" w:color="000000"/>
+              <w:left w:val="single" w:sz="8" w:space="0" w:color="000000"/>
+              <w:bottom w:val="single" w:sz="8" w:space="0" w:color="000000"/>
+              <w:right w:val="single" w:sz="8" w:space="0" w:color="000000"/>
+            </w:tcBorders>
+            <w:shd w:val="clear" w:color="auto" w:fill="auto"/>
+            <w:tcMar>
+              <w:top w:w="72" w:type="dxa"/>
+              <w:left w:w="144" w:type="dxa"/>
+              <w:bottom w:w="72" w:type="dxa"/>
+              <w:right w:w="144" w:type="dxa"/>
+            </w:tcMar>
+          </w:tcPr>
+          <w:p>
+            <w:pPr>
+              <w:spacing w:after="0" w:line="240" w:lineRule="auto"/>
+              <w:rPr>
+                <w:i/>
+                <w:iCs/>
+                <w:sz w:val="24"/>
+                <w:szCs w:val="24"/>
+              </w:rPr>
+            </w:pPr>
+            <w:r>
+              <w:rPr>
+                <w:i/>
+                <w:iCs/>
+                <w:sz w:val="24"/>
+                <w:szCs w:val="24"/>
+              </w:rPr>
+              <w:t xml:space="preserve">In qualsiasi passo compreso tra 3 e 23 (inclusi) del </w:t>
+            </w:r>
+            <w:proofErr w:type="spellStart"/>
+            <w:r>
+              <w:rPr>
+                <w:i/>
+                <w:iCs/>
+                <w:sz w:val="24"/>
+                <w:szCs w:val="24"/>
+              </w:rPr>
+              <w:t>main</w:t>
+            </w:r>
+            <w:proofErr w:type="spellEnd"/>
+            <w:r>
+              <w:rPr>
+                <w:i/>
+                <w:iCs/>
+                <w:sz w:val="24"/>
+                <w:szCs w:val="24"/>
+              </w:rPr>
+              <w:t xml:space="preserve"> scenario.</w:t>
+            </w:r>
+          </w:p>
+        </w:tc>
+        <w:tc>
+          <w:tcPr>
+            <w:tcW w:w="3264" w:type="dxa"/>
+            <w:tcBorders>
+              <w:top w:val="single" w:sz="8" w:space="0" w:color="000000"/>
+              <w:left w:val="single" w:sz="8" w:space="0" w:color="000000"/>
+              <w:bottom w:val="single" w:sz="8" w:space="0" w:color="000000"/>
+              <w:right w:val="single" w:sz="8" w:space="0" w:color="000000"/>
+            </w:tcBorders>
+            <w:shd w:val="clear" w:color="auto" w:fill="auto"/>
+            <w:tcMar>
+              <w:top w:w="72" w:type="dxa"/>
+              <w:left w:w="144" w:type="dxa"/>
+              <w:bottom w:w="72" w:type="dxa"/>
+              <w:right w:w="144" w:type="dxa"/>
+            </w:tcMar>
+          </w:tcPr>
+          <w:p>
+            <w:pPr>
+              <w:spacing w:after="0" w:line="240" w:lineRule="auto"/>
+              <w:rPr>
+                <w:sz w:val="24"/>
+                <w:szCs w:val="24"/>
+              </w:rPr>
+            </w:pPr>
+            <w:r>
+              <w:rPr>
+                <w:sz w:val="24"/>
+                <w:szCs w:val="24"/>
+              </w:rPr>
+              <w:t>Preme bottone “</w:t>
+            </w:r>
+            <w:proofErr w:type="spellStart"/>
+            <w:r>
+              <w:rPr>
+                <w:sz w:val="24"/>
+                <w:szCs w:val="24"/>
+              </w:rPr>
+              <w:t>Discard</w:t>
+            </w:r>
+            <w:proofErr w:type="spellEnd"/>
+            <w:r>
+              <w:rPr>
+                <w:sz w:val="24"/>
+                <w:szCs w:val="24"/>
+              </w:rPr>
+              <w:t>”.</w:t>
+            </w:r>
+          </w:p>
+        </w:tc>
+        <w:tc>
+          <w:tcPr>
+            <w:tcW w:w="2918" w:type="dxa"/>
+            <w:tcBorders>
+              <w:top w:val="single" w:sz="8" w:space="0" w:color="000000"/>
+              <w:left w:val="single" w:sz="8" w:space="0" w:color="000000"/>
+              <w:bottom w:val="single" w:sz="8" w:space="0" w:color="000000"/>
+              <w:right w:val="single" w:sz="8" w:space="0" w:color="000000"/>
+            </w:tcBorders>
+            <w:shd w:val="clear" w:color="auto" w:fill="auto"/>
+            <w:tcMar>
+              <w:top w:w="72" w:type="dxa"/>
+              <w:left w:w="144" w:type="dxa"/>
+              <w:bottom w:w="72" w:type="dxa"/>
+              <w:right w:w="144" w:type="dxa"/>
+            </w:tcMar>
+          </w:tcPr>
+          <w:p>
+            <w:pPr>
+              <w:spacing w:after="0" w:line="240" w:lineRule="auto"/>
+              <w:rPr>
+                <w:i/>
+                <w:iCs/>
+                <w:sz w:val="24"/>
+                <w:szCs w:val="24"/>
+              </w:rPr>
+            </w:pPr>
+          </w:p>
+        </w:tc>
+      </w:tr>
+      <w:tr>
+        <w:trPr>
+          <w:trHeight w:val="408"/>
+        </w:trPr>
+        <w:tc>
+          <w:tcPr>
+            <w:tcW w:w="2651" w:type="dxa"/>
+            <w:tcBorders>
+              <w:top w:val="single" w:sz="8" w:space="0" w:color="000000"/>
+              <w:left w:val="single" w:sz="8" w:space="0" w:color="000000"/>
+              <w:bottom w:val="single" w:sz="8" w:space="0" w:color="000000"/>
+              <w:right w:val="single" w:sz="8" w:space="0" w:color="000000"/>
+            </w:tcBorders>
+            <w:vAlign w:val="center"/>
+          </w:tcPr>
+          <w:p>
+            <w:pPr>
+              <w:spacing w:after="0" w:line="240" w:lineRule="auto"/>
+              <w:rPr>
+                <w:sz w:val="24"/>
+                <w:szCs w:val="24"/>
+              </w:rPr>
+            </w:pPr>
+          </w:p>
+        </w:tc>
+        <w:tc>
+          <w:tcPr>
+            <w:tcW w:w="1322" w:type="dxa"/>
+            <w:tcBorders>
+              <w:top w:val="single" w:sz="8" w:space="0" w:color="000000"/>
+              <w:left w:val="single" w:sz="8" w:space="0" w:color="000000"/>
+              <w:bottom w:val="single" w:sz="8" w:space="0" w:color="000000"/>
+              <w:right w:val="single" w:sz="8" w:space="0" w:color="000000"/>
+            </w:tcBorders>
+            <w:shd w:val="clear" w:color="auto" w:fill="auto"/>
+            <w:tcMar>
+              <w:top w:w="72" w:type="dxa"/>
+              <w:left w:w="144" w:type="dxa"/>
+              <w:bottom w:w="72" w:type="dxa"/>
+              <w:right w:w="144" w:type="dxa"/>
+            </w:tcMar>
+          </w:tcPr>
+          <w:p>
+            <w:pPr>
+              <w:spacing w:after="0" w:line="240" w:lineRule="auto"/>
+              <w:rPr>
+                <w:i/>
+                <w:iCs/>
+                <w:sz w:val="24"/>
+                <w:szCs w:val="24"/>
+              </w:rPr>
+            </w:pPr>
+          </w:p>
+        </w:tc>
+        <w:tc>
+          <w:tcPr>
+            <w:tcW w:w="3264" w:type="dxa"/>
+            <w:tcBorders>
+              <w:top w:val="single" w:sz="8" w:space="0" w:color="000000"/>
+              <w:left w:val="single" w:sz="8" w:space="0" w:color="000000"/>
+              <w:bottom w:val="single" w:sz="8" w:space="0" w:color="000000"/>
+              <w:right w:val="single" w:sz="8" w:space="0" w:color="000000"/>
+            </w:tcBorders>
+            <w:shd w:val="clear" w:color="auto" w:fill="auto"/>
+            <w:tcMar>
+              <w:top w:w="72" w:type="dxa"/>
+              <w:left w:w="144" w:type="dxa"/>
+              <w:bottom w:w="72" w:type="dxa"/>
+              <w:right w:w="144" w:type="dxa"/>
+            </w:tcMar>
+          </w:tcPr>
+          <w:p>
+            <w:pPr>
+              <w:spacing w:after="0" w:line="240" w:lineRule="auto"/>
+              <w:rPr>
+                <w:sz w:val="24"/>
+                <w:szCs w:val="24"/>
+              </w:rPr>
+            </w:pPr>
+          </w:p>
+        </w:tc>
+        <w:tc>
+          <w:tcPr>
+            <w:tcW w:w="2918" w:type="dxa"/>
+            <w:tcBorders>
+              <w:top w:val="single" w:sz="8" w:space="0" w:color="000000"/>
+              <w:left w:val="single" w:sz="8" w:space="0" w:color="000000"/>
+              <w:bottom w:val="single" w:sz="8" w:space="0" w:color="000000"/>
+              <w:right w:val="single" w:sz="8" w:space="0" w:color="000000"/>
+            </w:tcBorders>
+            <w:shd w:val="clear" w:color="auto" w:fill="auto"/>
+            <w:tcMar>
+              <w:top w:w="72" w:type="dxa"/>
+              <w:left w:w="144" w:type="dxa"/>
+              <w:bottom w:w="72" w:type="dxa"/>
+              <w:right w:w="144" w:type="dxa"/>
+            </w:tcMar>
+          </w:tcPr>
+          <w:p>
+            <w:pPr>
+              <w:spacing w:after="0" w:line="240" w:lineRule="auto"/>
+              <w:rPr>
+                <w:i/>
+                <w:iCs/>
+                <w:sz w:val="24"/>
+                <w:szCs w:val="24"/>
+              </w:rPr>
+            </w:pPr>
+            <w:r>
+              <w:rPr>
+                <w:i/>
+                <w:iCs/>
+                <w:sz w:val="24"/>
+                <w:szCs w:val="24"/>
+              </w:rPr>
+              <w:t xml:space="preserve">Mostra </w:t>
+            </w:r>
+            <w:proofErr w:type="spellStart"/>
+            <w:r>
+              <w:rPr>
+                <w:i/>
+                <w:iCs/>
+                <w:sz w:val="24"/>
+                <w:szCs w:val="24"/>
+              </w:rPr>
+              <w:t>Mockup-discardDialog</w:t>
+            </w:r>
+            <w:proofErr w:type="spellEnd"/>
+            <w:r>
+              <w:rPr>
+                <w:i/>
+                <w:iCs/>
+                <w:sz w:val="24"/>
+                <w:szCs w:val="24"/>
+              </w:rPr>
+              <w:t>.</w:t>
+            </w:r>
+          </w:p>
+        </w:tc>
+      </w:tr>
+      <w:tr>
+        <w:trPr>
+          <w:trHeight w:val="408"/>
+        </w:trPr>
+        <w:tc>
+          <w:tcPr>
+            <w:tcW w:w="2651" w:type="dxa"/>
+            <w:tcBorders>
+              <w:top w:val="single" w:sz="8" w:space="0" w:color="000000"/>
+              <w:left w:val="single" w:sz="8" w:space="0" w:color="000000"/>
+              <w:bottom w:val="single" w:sz="8" w:space="0" w:color="000000"/>
+              <w:right w:val="single" w:sz="8" w:space="0" w:color="000000"/>
+            </w:tcBorders>
+            <w:vAlign w:val="center"/>
+          </w:tcPr>
+          <w:p>
+            <w:pPr>
+              <w:spacing w:after="0" w:line="240" w:lineRule="auto"/>
+              <w:rPr>
+                <w:sz w:val="24"/>
+                <w:szCs w:val="24"/>
+              </w:rPr>
+            </w:pPr>
+          </w:p>
+        </w:tc>
+        <w:tc>
+          <w:tcPr>
+            <w:tcW w:w="1322" w:type="dxa"/>
+            <w:tcBorders>
+              <w:top w:val="single" w:sz="8" w:space="0" w:color="000000"/>
+              <w:left w:val="single" w:sz="8" w:space="0" w:color="000000"/>
+              <w:bottom w:val="single" w:sz="8" w:space="0" w:color="000000"/>
+              <w:right w:val="single" w:sz="8" w:space="0" w:color="000000"/>
+            </w:tcBorders>
+            <w:shd w:val="clear" w:color="auto" w:fill="auto"/>
+            <w:tcMar>
+              <w:top w:w="72" w:type="dxa"/>
+              <w:left w:w="144" w:type="dxa"/>
+              <w:bottom w:w="72" w:type="dxa"/>
+              <w:right w:w="144" w:type="dxa"/>
+            </w:tcMar>
+          </w:tcPr>
+          <w:p>
+            <w:pPr>
+              <w:spacing w:after="0" w:line="240" w:lineRule="auto"/>
+              <w:rPr>
+                <w:i/>
+                <w:iCs/>
+                <w:sz w:val="24"/>
+                <w:szCs w:val="24"/>
+              </w:rPr>
+            </w:pPr>
+          </w:p>
+        </w:tc>
+        <w:tc>
+          <w:tcPr>
+            <w:tcW w:w="3264" w:type="dxa"/>
+            <w:tcBorders>
+              <w:top w:val="single" w:sz="8" w:space="0" w:color="000000"/>
+              <w:left w:val="single" w:sz="8" w:space="0" w:color="000000"/>
+              <w:bottom w:val="single" w:sz="8" w:space="0" w:color="000000"/>
+              <w:right w:val="single" w:sz="8" w:space="0" w:color="000000"/>
+            </w:tcBorders>
+            <w:shd w:val="clear" w:color="auto" w:fill="auto"/>
+            <w:tcMar>
+              <w:top w:w="72" w:type="dxa"/>
+              <w:left w:w="144" w:type="dxa"/>
+              <w:bottom w:w="72" w:type="dxa"/>
+              <w:right w:w="144" w:type="dxa"/>
+            </w:tcMar>
+          </w:tcPr>
+          <w:p>
+            <w:pPr>
+              <w:spacing w:after="0" w:line="240" w:lineRule="auto"/>
+              <w:rPr>
+                <w:sz w:val="24"/>
+                <w:szCs w:val="24"/>
+              </w:rPr>
+            </w:pPr>
+            <w:r>
+              <w:rPr>
+                <w:sz w:val="24"/>
+                <w:szCs w:val="24"/>
+              </w:rPr>
+              <w:t>Preme bottone “Yes”.</w:t>
+            </w:r>
+          </w:p>
+        </w:tc>
+        <w:tc>
+          <w:tcPr>
+            <w:tcW w:w="2918" w:type="dxa"/>
+            <w:tcBorders>
+              <w:top w:val="single" w:sz="8" w:space="0" w:color="000000"/>
+              <w:left w:val="single" w:sz="8" w:space="0" w:color="000000"/>
+              <w:bottom w:val="single" w:sz="8" w:space="0" w:color="000000"/>
+              <w:right w:val="single" w:sz="8" w:space="0" w:color="000000"/>
+            </w:tcBorders>
+            <w:shd w:val="clear" w:color="auto" w:fill="auto"/>
+            <w:tcMar>
+              <w:top w:w="72" w:type="dxa"/>
+              <w:left w:w="144" w:type="dxa"/>
+              <w:bottom w:w="72" w:type="dxa"/>
+              <w:right w:w="144" w:type="dxa"/>
+            </w:tcMar>
+          </w:tcPr>
+          <w:p>
+            <w:pPr>
+              <w:spacing w:after="0" w:line="240" w:lineRule="auto"/>
+              <w:rPr>
+                <w:i/>
+                <w:iCs/>
+                <w:sz w:val="24"/>
+                <w:szCs w:val="24"/>
+              </w:rPr>
+            </w:pPr>
+          </w:p>
+        </w:tc>
+      </w:tr>
+      <w:tr>
+        <w:trPr>
+          <w:trHeight w:val="408"/>
+        </w:trPr>
+        <w:tc>
+          <w:tcPr>
+            <w:tcW w:w="2651" w:type="dxa"/>
+            <w:tcBorders>
+              <w:top w:val="single" w:sz="8" w:space="0" w:color="000000"/>
+              <w:left w:val="single" w:sz="8" w:space="0" w:color="000000"/>
+              <w:bottom w:val="single" w:sz="8" w:space="0" w:color="000000"/>
+              <w:right w:val="single" w:sz="8" w:space="0" w:color="000000"/>
+            </w:tcBorders>
+            <w:vAlign w:val="center"/>
+          </w:tcPr>
+          <w:p>
+            <w:pPr>
+              <w:spacing w:after="0" w:line="240" w:lineRule="auto"/>
+              <w:rPr>
+                <w:sz w:val="24"/>
+                <w:szCs w:val="24"/>
+              </w:rPr>
+            </w:pPr>
+          </w:p>
+        </w:tc>
+        <w:tc>
+          <w:tcPr>
+            <w:tcW w:w="1322" w:type="dxa"/>
+            <w:tcBorders>
+              <w:top w:val="single" w:sz="8" w:space="0" w:color="000000"/>
+              <w:left w:val="single" w:sz="8" w:space="0" w:color="000000"/>
+              <w:bottom w:val="single" w:sz="8" w:space="0" w:color="000000"/>
+              <w:right w:val="single" w:sz="8" w:space="0" w:color="000000"/>
+            </w:tcBorders>
+            <w:shd w:val="clear" w:color="auto" w:fill="auto"/>
+            <w:tcMar>
+              <w:top w:w="72" w:type="dxa"/>
+              <w:left w:w="144" w:type="dxa"/>
+              <w:bottom w:w="72" w:type="dxa"/>
+              <w:right w:w="144" w:type="dxa"/>
+            </w:tcMar>
+          </w:tcPr>
+          <w:p>
+            <w:pPr>
+              <w:spacing w:after="0" w:line="240" w:lineRule="auto"/>
+              <w:rPr>
+                <w:i/>
+                <w:iCs/>
+                <w:sz w:val="24"/>
+                <w:szCs w:val="24"/>
+              </w:rPr>
+            </w:pPr>
+          </w:p>
+        </w:tc>
+        <w:tc>
+          <w:tcPr>
+            <w:tcW w:w="3264" w:type="dxa"/>
+            <w:tcBorders>
+              <w:top w:val="single" w:sz="8" w:space="0" w:color="000000"/>
+              <w:left w:val="single" w:sz="8" w:space="0" w:color="000000"/>
+              <w:bottom w:val="single" w:sz="8" w:space="0" w:color="000000"/>
+              <w:right w:val="single" w:sz="8" w:space="0" w:color="000000"/>
+            </w:tcBorders>
+            <w:shd w:val="clear" w:color="auto" w:fill="auto"/>
+            <w:tcMar>
+              <w:top w:w="72" w:type="dxa"/>
+              <w:left w:w="144" w:type="dxa"/>
+              <w:bottom w:w="72" w:type="dxa"/>
+              <w:right w:w="144" w:type="dxa"/>
+            </w:tcMar>
+          </w:tcPr>
+          <w:p>
+            <w:pPr>
+              <w:spacing w:after="0" w:line="240" w:lineRule="auto"/>
+              <w:rPr>
+                <w:sz w:val="24"/>
+                <w:szCs w:val="24"/>
+              </w:rPr>
+            </w:pPr>
+          </w:p>
+        </w:tc>
+        <w:tc>
+          <w:tcPr>
+            <w:tcW w:w="2918" w:type="dxa"/>
+            <w:tcBorders>
+              <w:top w:val="single" w:sz="8" w:space="0" w:color="000000"/>
+              <w:left w:val="single" w:sz="8" w:space="0" w:color="000000"/>
+              <w:bottom w:val="single" w:sz="8" w:space="0" w:color="000000"/>
+              <w:right w:val="single" w:sz="8" w:space="0" w:color="000000"/>
+            </w:tcBorders>
+            <w:shd w:val="clear" w:color="auto" w:fill="auto"/>
+            <w:tcMar>
+              <w:top w:w="72" w:type="dxa"/>
+              <w:left w:w="144" w:type="dxa"/>
+              <w:bottom w:w="72" w:type="dxa"/>
+              <w:right w:w="144" w:type="dxa"/>
+            </w:tcMar>
+          </w:tcPr>
+          <w:p>
+            <w:pPr>
+              <w:spacing w:after="0" w:line="240" w:lineRule="auto"/>
+              <w:rPr>
+                <w:i/>
+                <w:iCs/>
+                <w:sz w:val="24"/>
+                <w:szCs w:val="24"/>
+              </w:rPr>
+            </w:pPr>
+            <w:r>
+              <w:rPr>
+                <w:i/>
+                <w:iCs/>
+                <w:sz w:val="24"/>
+                <w:szCs w:val="24"/>
+              </w:rPr>
+              <w:t xml:space="preserve">Torna alla dashboard e segnala l’annullamento della creazione dell’asta (Inserire </w:t>
+            </w:r>
+            <w:proofErr w:type="spellStart"/>
+            <w:r>
+              <w:rPr>
+                <w:i/>
+                <w:iCs/>
+                <w:sz w:val="24"/>
+                <w:szCs w:val="24"/>
+              </w:rPr>
+              <w:t>mockup</w:t>
+            </w:r>
+            <w:proofErr w:type="spellEnd"/>
+            <w:r>
+              <w:rPr>
+                <w:i/>
+                <w:iCs/>
+                <w:sz w:val="24"/>
+                <w:szCs w:val="24"/>
+              </w:rPr>
+              <w:t>).</w:t>
+            </w:r>
+          </w:p>
+        </w:tc>
+      </w:tr>
+      <w:tr>
+        <w:trPr>
+          <w:trHeight w:val="408"/>
+        </w:trPr>
+        <w:tc>
+          <w:tcPr>
+            <w:tcW w:w="2651" w:type="dxa"/>
+            <w:tcBorders>
+              <w:top w:val="single" w:sz="8" w:space="0" w:color="000000"/>
+              <w:left w:val="single" w:sz="8" w:space="0" w:color="000000"/>
+              <w:bottom w:val="single" w:sz="8" w:space="0" w:color="000000"/>
+              <w:right w:val="single" w:sz="8" w:space="0" w:color="000000"/>
+            </w:tcBorders>
+            <w:shd w:val="clear" w:color="auto" w:fill="auto"/>
+            <w:vAlign w:val="center"/>
+          </w:tcPr>
+          <w:p>
+            <w:pPr>
+              <w:spacing w:after="0" w:line="240" w:lineRule="auto"/>
+              <w:rPr>
+                <w:sz w:val="24"/>
+                <w:szCs w:val="24"/>
+              </w:rPr>
+            </w:pPr>
+            <w:r>
+              <w:rPr>
+                <w:sz w:val="24"/>
+                <w:szCs w:val="24"/>
+              </w:rPr>
+              <w:t>SUBVARIATIONS</w:t>
+            </w:r>
+          </w:p>
+        </w:tc>
+        <w:tc>
+          <w:tcPr>
+            <w:tcW w:w="1322" w:type="dxa"/>
+            <w:tcBorders>
+              <w:top w:val="single" w:sz="8" w:space="0" w:color="000000"/>
+              <w:left w:val="single" w:sz="8" w:space="0" w:color="000000"/>
+              <w:bottom w:val="single" w:sz="8" w:space="0" w:color="000000"/>
+              <w:right w:val="single" w:sz="8" w:space="0" w:color="000000"/>
+            </w:tcBorders>
+            <w:shd w:val="clear" w:color="auto" w:fill="auto"/>
+            <w:tcMar>
+              <w:top w:w="72" w:type="dxa"/>
+              <w:left w:w="144" w:type="dxa"/>
+              <w:bottom w:w="72" w:type="dxa"/>
+              <w:right w:w="144" w:type="dxa"/>
+            </w:tcMar>
+          </w:tcPr>
+          <w:p>
+            <w:pPr>
+              <w:spacing w:after="0" w:line="240" w:lineRule="auto"/>
+              <w:rPr>
+                <w:i/>
+                <w:iCs/>
+                <w:sz w:val="24"/>
+                <w:szCs w:val="24"/>
+              </w:rPr>
+            </w:pPr>
+            <w:r>
+              <w:rPr>
+                <w:i/>
+                <w:iCs/>
+                <w:sz w:val="24"/>
+                <w:szCs w:val="24"/>
+              </w:rPr>
+              <w:t xml:space="preserve">Step </w:t>
+            </w:r>
+          </w:p>
+        </w:tc>
+        <w:tc>
+          <w:tcPr>
+            <w:tcW w:w="3264" w:type="dxa"/>
+            <w:tcBorders>
+              <w:top w:val="single" w:sz="8" w:space="0" w:color="000000"/>
+              <w:left w:val="single" w:sz="8" w:space="0" w:color="000000"/>
+              <w:bottom w:val="single" w:sz="8" w:space="0" w:color="000000"/>
+              <w:right w:val="single" w:sz="8" w:space="0" w:color="000000"/>
+            </w:tcBorders>
+            <w:shd w:val="clear" w:color="auto" w:fill="auto"/>
+            <w:tcMar>
+              <w:top w:w="72" w:type="dxa"/>
+              <w:left w:w="144" w:type="dxa"/>
+              <w:bottom w:w="72" w:type="dxa"/>
+              <w:right w:w="144" w:type="dxa"/>
+            </w:tcMar>
+          </w:tcPr>
+          <w:p>
+            <w:pPr>
+              <w:spacing w:after="0" w:line="240" w:lineRule="auto"/>
+              <w:rPr>
+                <w:b/>
+                <w:bCs/>
+                <w:sz w:val="24"/>
+                <w:szCs w:val="24"/>
+              </w:rPr>
+            </w:pPr>
+            <w:r>
+              <w:rPr>
+                <w:b/>
+                <w:bCs/>
+                <w:sz w:val="24"/>
+                <w:szCs w:val="24"/>
+              </w:rPr>
+              <w:t>Agente immobiliare</w:t>
+            </w:r>
+          </w:p>
+        </w:tc>
+        <w:tc>
+          <w:tcPr>
+            <w:tcW w:w="2918" w:type="dxa"/>
+            <w:tcBorders>
+              <w:top w:val="single" w:sz="8" w:space="0" w:color="000000"/>
+              <w:left w:val="single" w:sz="8" w:space="0" w:color="000000"/>
+              <w:bottom w:val="single" w:sz="8" w:space="0" w:color="000000"/>
+              <w:right w:val="single" w:sz="8" w:space="0" w:color="000000"/>
+            </w:tcBorders>
+            <w:shd w:val="clear" w:color="auto" w:fill="auto"/>
+            <w:tcMar>
+              <w:top w:w="72" w:type="dxa"/>
+              <w:left w:w="144" w:type="dxa"/>
+              <w:bottom w:w="72" w:type="dxa"/>
+              <w:right w:w="144" w:type="dxa"/>
+            </w:tcMar>
+          </w:tcPr>
+          <w:p>
+            <w:pPr>
+              <w:spacing w:after="0" w:line="240" w:lineRule="auto"/>
+              <w:rPr>
+                <w:b/>
+                <w:bCs/>
+                <w:sz w:val="24"/>
+                <w:szCs w:val="24"/>
+              </w:rPr>
+            </w:pPr>
+            <w:r>
+              <w:rPr>
+                <w:b/>
+                <w:bCs/>
+                <w:sz w:val="24"/>
+                <w:szCs w:val="24"/>
+              </w:rPr>
+              <w:t xml:space="preserve">Sistema </w:t>
+            </w:r>
+          </w:p>
+        </w:tc>
+      </w:tr>
+      <w:tr>
+        <w:trPr>
+          <w:trHeight w:val="408"/>
+        </w:trPr>
+        <w:tc>
+          <w:tcPr>
+            <w:tcW w:w="2651" w:type="dxa"/>
+            <w:tcBorders>
+              <w:top w:val="single" w:sz="8" w:space="0" w:color="000000"/>
+              <w:left w:val="single" w:sz="8" w:space="0" w:color="000000"/>
+              <w:bottom w:val="single" w:sz="8" w:space="0" w:color="000000"/>
+              <w:right w:val="single" w:sz="8" w:space="0" w:color="000000"/>
+            </w:tcBorders>
+            <w:vAlign w:val="center"/>
+          </w:tcPr>
+          <w:p>
+            <w:pPr>
+              <w:spacing w:after="0" w:line="240" w:lineRule="auto"/>
+              <w:rPr>
+                <w:sz w:val="24"/>
+                <w:szCs w:val="24"/>
+              </w:rPr>
+            </w:pPr>
+            <w:r>
+              <w:rPr>
+                <w:sz w:val="24"/>
+                <w:szCs w:val="24"/>
+              </w:rPr>
               <w:t>Informazioni aggiuntive dell’immobile</w:t>
             </w:r>
           </w:p>
@@ -7297,21 +8928,7 @@
                 <w:sz w:val="24"/>
                 <w:szCs w:val="24"/>
               </w:rPr>
-              <w:t xml:space="preserve">Seleziona </w:t>
-            </w:r>
-            <w:r>
-              <w:rPr>
-                <w:sz w:val="24"/>
-                <w:szCs w:val="24"/>
-              </w:rPr>
-              <w:t>“Ascensore”, “Portineria” o “Climatizzazione”</w:t>
-            </w:r>
-            <w:r>
-              <w:rPr>
-                <w:sz w:val="24"/>
-                <w:szCs w:val="24"/>
-              </w:rPr>
-              <w:t>.</w:t>
+              <w:t>Seleziona “Ascensore”, “Portineria” o “Climatizzazione”.</w:t>
             </w:r>
           </w:p>
         </w:tc>
@@ -8242,21 +9859,6 @@
 </file>
 
 <file path=customXml/item1.xml><?xml version="1.0" encoding="utf-8"?>
-<?mso-contentType ?>
-<FormTemplates xmlns="http://schemas.microsoft.com/sharepoint/v3/contenttype/forms">
-  <Display>DocumentLibraryForm</Display>
-  <Edit>DocumentLibraryForm</Edit>
-  <New>DocumentLibraryForm</New>
-</FormTemplates>
-</file>
-
-<file path=customXml/item2.xml><?xml version="1.0" encoding="utf-8"?>
-<p:properties xmlns:p="http://schemas.microsoft.com/office/2006/metadata/properties" xmlns:xsi="http://www.w3.org/2001/XMLSchema-instance" xmlns:pc="http://schemas.microsoft.com/office/infopath/2007/PartnerControls">
-  <documentManagement/>
-</p:properties>
-</file>
-
-<file path=customXml/item3.xml><?xml version="1.0" encoding="utf-8"?>
 <ct:contentTypeSchema xmlns:ct="http://schemas.microsoft.com/office/2006/metadata/contentType" xmlns:ma="http://schemas.microsoft.com/office/2006/metadata/properties/metaAttributes" ct:_="" ma:_="" ma:contentTypeName="Document" ma:contentTypeID="0x010100BD5AF0367A985F4FAB0D353588D0316C" ma:contentTypeVersion="3" ma:contentTypeDescription="Create a new document." ma:contentTypeScope="" ma:versionID="49c7377d0b92269df7c191b6880276e4">
   <xsd:schema xmlns:xsd="http://www.w3.org/2001/XMLSchema" xmlns:xs="http://www.w3.org/2001/XMLSchema" xmlns:p="http://schemas.microsoft.com/office/2006/metadata/properties" xmlns:ns2="562ce736-cf79-4c7e-b7bc-62d7325a1424" targetNamespace="http://schemas.microsoft.com/office/2006/metadata/properties" ma:root="true" ma:fieldsID="6b18843199ae4004f5fd0c598f23d4b5" ns2:_="">
     <xsd:import namespace="562ce736-cf79-4c7e-b7bc-62d7325a1424"/>
@@ -8394,24 +9996,22 @@
 </ct:contentTypeSchema>
 </file>
 
-<file path=customXml/itemProps1.xml><?xml version="1.0" encoding="utf-8"?>
-<ds:datastoreItem xmlns:ds="http://schemas.openxmlformats.org/officeDocument/2006/customXml" ds:itemID="{8CE7D112-AA02-4429-97E1-4F7F25CD0221}">
-  <ds:schemaRefs>
-    <ds:schemaRef ds:uri="http://schemas.microsoft.com/sharepoint/v3/contenttype/forms"/>
-  </ds:schemaRefs>
-</ds:datastoreItem>
+<file path=customXml/item2.xml><?xml version="1.0" encoding="utf-8"?>
+<p:properties xmlns:p="http://schemas.microsoft.com/office/2006/metadata/properties" xmlns:xsi="http://www.w3.org/2001/XMLSchema-instance" xmlns:pc="http://schemas.microsoft.com/office/infopath/2007/PartnerControls">
+  <documentManagement/>
+</p:properties>
 </file>
 
-<file path=customXml/itemProps2.xml><?xml version="1.0" encoding="utf-8"?>
-<ds:datastoreItem xmlns:ds="http://schemas.openxmlformats.org/officeDocument/2006/customXml" ds:itemID="{0C992D93-FB00-410C-AF74-2C56E8D4878D}">
-  <ds:schemaRefs>
-    <ds:schemaRef ds:uri="http://schemas.microsoft.com/office/2006/metadata/properties"/>
-    <ds:schemaRef ds:uri="http://schemas.microsoft.com/office/infopath/2007/PartnerControls"/>
-  </ds:schemaRefs>
-</ds:datastoreItem>
+<file path=customXml/item3.xml><?xml version="1.0" encoding="utf-8"?>
+<?mso-contentType ?>
+<FormTemplates xmlns="http://schemas.microsoft.com/sharepoint/v3/contenttype/forms">
+  <Display>DocumentLibraryForm</Display>
+  <Edit>DocumentLibraryForm</Edit>
+  <New>DocumentLibraryForm</New>
+</FormTemplates>
 </file>
 
-<file path=customXml/itemProps3.xml><?xml version="1.0" encoding="utf-8"?>
+<file path=customXml/itemProps1.xml><?xml version="1.0" encoding="utf-8"?>
 <ds:datastoreItem xmlns:ds="http://schemas.openxmlformats.org/officeDocument/2006/customXml" ds:itemID="{9EE6A9BB-AA28-47A2-A1CE-47090F5932B5}">
   <ds:schemaRefs>
     <ds:schemaRef ds:uri="http://schemas.microsoft.com/office/2006/metadata/contentType"/>
@@ -8427,4 +10027,21 @@
     <ds:schemaRef ds:uri="http://schemas.microsoft.com/internal/obd"/>
   </ds:schemaRefs>
 </ds:datastoreItem>
+</file>
+
+<file path=customXml/itemProps2.xml><?xml version="1.0" encoding="utf-8"?>
+<ds:datastoreItem xmlns:ds="http://schemas.openxmlformats.org/officeDocument/2006/customXml" ds:itemID="{0C992D93-FB00-410C-AF74-2C56E8D4878D}">
+  <ds:schemaRefs>
+    <ds:schemaRef ds:uri="http://schemas.microsoft.com/office/2006/metadata/properties"/>
+    <ds:schemaRef ds:uri="http://schemas.microsoft.com/office/infopath/2007/PartnerControls"/>
+  </ds:schemaRefs>
+</ds:datastoreItem>
+</file>
+
+<file path=customXml/itemProps3.xml><?xml version="1.0" encoding="utf-8"?>
+<ds:datastoreItem xmlns:ds="http://schemas.openxmlformats.org/officeDocument/2006/customXml" ds:itemID="{8CE7D112-AA02-4429-97E1-4F7F25CD0221}">
+  <ds:schemaRefs>
+    <ds:schemaRef ds:uri="http://schemas.microsoft.com/sharepoint/v3/contenttype/forms"/>
+  </ds:schemaRefs>
+</ds:datastoreItem>
 </file>
</xml_diff>